<commit_message>
small modifications and the last files computed
</commit_message>
<xml_diff>
--- a/NLP/עיבוד שפות טבעיות 2.docx
+++ b/NLP/עיבוד שפות טבעיות 2.docx
@@ -201,17 +201,7 @@
           <w:rtl/>
           <w:lang w:bidi="he-IL"/>
         </w:rPr>
-        <w:t>מבוא</w:t>
-      </w:r>
-      <w:r>
-        <w:rPr>
-          <w:rFonts w:asciiTheme="minorBidi" w:hAnsiTheme="minorBidi"/>
-          <w:b/>
-          <w:bCs/>
-          <w:rtl/>
-          <w:lang w:bidi="he-IL"/>
-        </w:rPr>
-        <w:t>:</w:t>
+        <w:t>מבוא:</w:t>
       </w:r>
       <w:r>
         <w:rPr>
@@ -246,9 +236,10 @@
       <w:proofErr w:type="spellEnd"/>
       <w:r>
         <w:rPr>
-          <w:rFonts w:asciiTheme="minorBidi" w:hAnsiTheme="minorBidi"/>
-          <w:b/>
-          <w:bCs/>
+          <w:rFonts w:asciiTheme="minorBidi" w:hAnsiTheme="minorBidi" w:hint="cs"/>
+          <w:b/>
+          <w:bCs/>
+          <w:rtl/>
           <w:lang w:bidi="he-IL"/>
         </w:rPr>
         <w:t xml:space="preserve"> </w:t>
@@ -261,17 +252,7 @@
           <w:rtl/>
           <w:lang w:bidi="he-IL"/>
         </w:rPr>
-        <w:t>עבור קורפוס שנלקח מפרוטוקולים של הכנסת. המטרה היא לחשב הסתברויות הופעת משפטים וטוקנים לפי מודל סטטיסטי המבוסס על תדירות הרצפים בקורפוס, וכן לאתר קולוקציות נפוצות ולבצע משימות השלמה וחיזוי טוקנים חסרים במשפט</w:t>
-      </w:r>
-      <w:r>
-        <w:rPr>
-          <w:rFonts w:asciiTheme="minorBidi" w:hAnsiTheme="minorBidi"/>
-          <w:b/>
-          <w:bCs/>
-          <w:rtl/>
-          <w:lang w:bidi="he-IL"/>
-        </w:rPr>
-        <w:t>.</w:t>
+        <w:t>קורפוס שנלקח מפרוטוקולים של הכנסת. המטרה היא לחשב הסתברויות הופעת משפטים וטוקנים לפי מודל סטטיסטי המבוסס על תדירות הרצפים בקורפוס, וכן לאתר קולוקציות נפוצות ולבצע משימות השלמה וחיזוי טוקנים חסרים במשפט.</w:t>
       </w:r>
     </w:p>
     <w:p>
@@ -292,17 +273,7 @@
           <w:rtl/>
           <w:lang w:bidi="he-IL"/>
         </w:rPr>
-        <w:t>הקורפוס מחולק לשני סוגים: משפטים שמקורם בפרוטוקולים מסוג "ועדה" ומשפטים שמקורם בפרוטוקולים מסוג "מליאה". בהתאם לכך, נדרשו שני מודלי שפה נפרדים: אחד לוועדות ואחד למליאות</w:t>
-      </w:r>
-      <w:r>
-        <w:rPr>
-          <w:rFonts w:asciiTheme="minorBidi" w:hAnsiTheme="minorBidi"/>
-          <w:b/>
-          <w:bCs/>
-          <w:rtl/>
-          <w:lang w:bidi="he-IL"/>
-        </w:rPr>
-        <w:t>.</w:t>
+        <w:t>הקורפוס מחולק לשני סוגים: משפטים שמקורם בפרוטוקולים מסוג "ועדה" ומשפטים שמקורם בפרוטוקולים מסוג "מליאה". בהתאם לכך, נדרשו שני מודלי שפה נפרדים: אחד לוועדות ואחד למליאות.</w:t>
       </w:r>
     </w:p>
     <w:p>
@@ -361,18 +332,133 @@
           <w:rtl/>
           <w:lang w:bidi="he-IL"/>
         </w:rPr>
-        <w:t>בניית מודלי השפה</w:t>
-      </w:r>
-      <w:r>
-        <w:rPr>
-          <w:rFonts w:asciiTheme="minorBidi" w:hAnsiTheme="minorBidi"/>
-          <w:b/>
-          <w:bCs/>
-          <w:rtl/>
+        <w:t>בניית מודלי השפה:</w:t>
+      </w:r>
+      <w:r>
+        <w:rPr>
+          <w:rFonts w:asciiTheme="minorBidi" w:hAnsiTheme="minorBidi"/>
+          <w:b/>
+          <w:bCs/>
+          <w:lang w:bidi="he-IL"/>
+        </w:rPr>
+        <w:br/>
+      </w:r>
+      <w:r>
+        <w:rPr>
+          <w:rFonts w:asciiTheme="minorBidi" w:hAnsiTheme="minorBidi"/>
+          <w:b/>
+          <w:bCs/>
+          <w:rtl/>
+          <w:lang w:bidi="he-IL"/>
+        </w:rPr>
+        <w:t xml:space="preserve">בשלב זה התבקשנו לבנות מודלים המבוססים על </w:t>
+      </w:r>
+      <w:proofErr w:type="spellStart"/>
+      <w:r>
+        <w:rPr>
+          <w:rFonts w:asciiTheme="minorBidi" w:hAnsiTheme="minorBidi"/>
+          <w:b/>
+          <w:bCs/>
+          <w:rtl/>
+          <w:lang w:bidi="he-IL"/>
+        </w:rPr>
+        <w:t>טריגרמות</w:t>
+      </w:r>
+      <w:proofErr w:type="spellEnd"/>
+      <w:r>
+        <w:rPr>
+          <w:rFonts w:asciiTheme="minorBidi" w:hAnsiTheme="minorBidi"/>
+          <w:b/>
+          <w:bCs/>
+          <w:rtl/>
+          <w:lang w:bidi="he-IL"/>
+        </w:rPr>
+        <w:t xml:space="preserve">. רעיון </w:t>
+      </w:r>
+      <w:proofErr w:type="spellStart"/>
+      <w:r>
+        <w:rPr>
+          <w:rFonts w:asciiTheme="minorBidi" w:hAnsiTheme="minorBidi"/>
+          <w:b/>
+          <w:bCs/>
+          <w:rtl/>
+          <w:lang w:bidi="he-IL"/>
+        </w:rPr>
+        <w:t>הטריגרמה</w:t>
+      </w:r>
+      <w:proofErr w:type="spellEnd"/>
+      <w:r>
+        <w:rPr>
+          <w:rFonts w:asciiTheme="minorBidi" w:hAnsiTheme="minorBidi"/>
+          <w:b/>
+          <w:bCs/>
+          <w:rtl/>
+          <w:lang w:bidi="he-IL"/>
+        </w:rPr>
+        <w:t xml:space="preserve"> הוא שחיזוי הטוקן הבא במשפט מתבסס על שני הטוקנים הקודמים לו.</w:t>
+      </w:r>
+    </w:p>
+    <w:p>
+      <w:pPr>
+        <w:jc w:val="right"/>
+        <w:rPr>
+          <w:rFonts w:asciiTheme="minorBidi" w:hAnsiTheme="minorBidi"/>
+          <w:b/>
+          <w:bCs/>
+          <w:lang w:bidi="he-IL"/>
+        </w:rPr>
+      </w:pPr>
+      <w:proofErr w:type="spellStart"/>
+      <w:r>
+        <w:rPr>
+          <w:rFonts w:asciiTheme="minorBidi" w:hAnsiTheme="minorBidi"/>
+          <w:b/>
+          <w:bCs/>
+          <w:lang w:bidi="he-IL"/>
+        </w:rPr>
+        <w:t>Trigram_</w:t>
+      </w:r>
+      <w:proofErr w:type="gramStart"/>
+      <w:r>
+        <w:rPr>
+          <w:rFonts w:asciiTheme="minorBidi" w:hAnsiTheme="minorBidi"/>
+          <w:b/>
+          <w:bCs/>
+          <w:lang w:bidi="he-IL"/>
+        </w:rPr>
+        <w:t>LM</w:t>
+      </w:r>
+      <w:proofErr w:type="spellEnd"/>
+      <w:r>
+        <w:rPr>
+          <w:rFonts w:asciiTheme="minorBidi" w:hAnsiTheme="minorBidi"/>
+          <w:b/>
+          <w:bCs/>
+          <w:rtl/>
+          <w:lang w:bidi="he-IL"/>
+        </w:rPr>
+        <w:t xml:space="preserve"> </w:t>
+      </w:r>
+      <w:r>
+        <w:rPr>
+          <w:rFonts w:asciiTheme="minorBidi" w:hAnsiTheme="minorBidi"/>
+          <w:b/>
+          <w:bCs/>
           <w:lang w:bidi="he-IL"/>
         </w:rPr>
         <w:t>:</w:t>
       </w:r>
+      <w:proofErr w:type="gramEnd"/>
+      <w:r>
+        <w:rPr>
+          <w:rFonts w:asciiTheme="minorBidi" w:hAnsiTheme="minorBidi"/>
+          <w:b/>
+          <w:bCs/>
+          <w:rtl/>
+          <w:lang w:bidi="he-IL"/>
+        </w:rPr>
+        <w:t xml:space="preserve"> מחלקת</w:t>
+      </w:r>
       <w:r>
         <w:rPr>
           <w:rFonts w:asciiTheme="minorBidi" w:hAnsiTheme="minorBidi"/>
@@ -390,316 +476,114 @@
           <w:rtl/>
           <w:lang w:bidi="he-IL"/>
         </w:rPr>
-        <w:t xml:space="preserve">בשלב זה התבקשנו לבנות מודלים המבוססים על </w:t>
+        <w:t>בנינו מחלקה המאגדת את כל המבנים והפונקציות הדרושים למודל השפה: שמרנו במבנה נתונים את ספירות היוני-גראמס (טוקן יחיד), הבי-גראמס (זוג טוקנים רציפים) והטרי-גראמס (שלישיות טוקנים רציפות) עבור כל אחד משני סוגי הפרוטוקולים: ועדות ו- מליאות.</w:t>
+      </w:r>
+    </w:p>
+    <w:p>
+      <w:pPr>
+        <w:jc w:val="right"/>
+        <w:rPr>
+          <w:rFonts w:asciiTheme="minorBidi" w:hAnsiTheme="minorBidi"/>
+          <w:b/>
+          <w:bCs/>
+          <w:rtl/>
+          <w:lang w:bidi="he-IL"/>
+        </w:rPr>
+      </w:pPr>
+      <w:r>
+        <w:rPr>
+          <w:rFonts w:asciiTheme="minorBidi" w:hAnsiTheme="minorBidi"/>
+          <w:b/>
+          <w:bCs/>
+          <w:rtl/>
+          <w:lang w:bidi="he-IL"/>
+        </w:rPr>
+        <w:t>עקבנו אחר מספר הטוקנים הכולל וספירת כל מילה, כדי שנוכל לחשב הסתברויות בהמשך.</w:t>
+      </w:r>
+    </w:p>
+    <w:p>
+      <w:pPr>
+        <w:jc w:val="right"/>
+        <w:rPr>
+          <w:rFonts w:asciiTheme="minorBidi" w:hAnsiTheme="minorBidi"/>
+          <w:b/>
+          <w:bCs/>
+          <w:rtl/>
+          <w:lang w:bidi="he-IL"/>
+        </w:rPr>
+      </w:pPr>
+      <w:r>
+        <w:rPr>
+          <w:rFonts w:asciiTheme="minorBidi" w:hAnsiTheme="minorBidi"/>
+          <w:b/>
+          <w:bCs/>
+          <w:rtl/>
+          <w:lang w:bidi="he-IL"/>
+        </w:rPr>
+        <w:t>הוספנו שני טוקני דמה בתחילת כל משפט, וכן טוקן סיום על מנת לטפל במקרים של תחילת המשפט וסופו לפי הדרישות.</w:t>
+      </w:r>
+    </w:p>
+    <w:p>
+      <w:pPr>
+        <w:bidi/>
+        <w:rPr>
+          <w:rFonts w:asciiTheme="minorBidi" w:hAnsiTheme="minorBidi" w:hint="cs"/>
+          <w:b/>
+          <w:bCs/>
+          <w:rtl/>
+          <w:lang w:bidi="he-IL"/>
+        </w:rPr>
+      </w:pPr>
+      <w:r>
+        <w:rPr>
+          <w:rFonts w:asciiTheme="minorBidi" w:hAnsiTheme="minorBidi" w:hint="cs"/>
+          <w:b/>
+          <w:bCs/>
+          <w:rtl/>
+          <w:lang w:bidi="he-IL"/>
+        </w:rPr>
+        <w:t xml:space="preserve">וגם הגדרנו את </w:t>
       </w:r>
       <w:proofErr w:type="spellStart"/>
       <w:r>
         <w:rPr>
-          <w:rFonts w:asciiTheme="minorBidi" w:hAnsiTheme="minorBidi"/>
-          <w:b/>
-          <w:bCs/>
-          <w:rtl/>
-          <w:lang w:bidi="he-IL"/>
-        </w:rPr>
-        <w:t>טריגרמות</w:t>
+          <w:rFonts w:asciiTheme="minorBidi" w:hAnsiTheme="minorBidi" w:hint="cs"/>
+          <w:b/>
+          <w:bCs/>
+          <w:rtl/>
+          <w:lang w:bidi="he-IL"/>
+        </w:rPr>
+        <w:t>הלמדות</w:t>
       </w:r>
       <w:proofErr w:type="spellEnd"/>
       <w:r>
         <w:rPr>
-          <w:rFonts w:asciiTheme="minorBidi" w:hAnsiTheme="minorBidi"/>
-          <w:b/>
-          <w:bCs/>
-          <w:rtl/>
-          <w:lang w:bidi="he-IL"/>
-        </w:rPr>
-        <w:t xml:space="preserve">. </w:t>
-      </w:r>
-      <w:r>
-        <w:rPr>
-          <w:rFonts w:asciiTheme="minorBidi" w:hAnsiTheme="minorBidi"/>
-          <w:b/>
-          <w:bCs/>
-          <w:rtl/>
-          <w:lang w:bidi="he-IL"/>
-        </w:rPr>
-        <w:t xml:space="preserve">רעיון </w:t>
-      </w:r>
-      <w:proofErr w:type="spellStart"/>
-      <w:r>
-        <w:rPr>
-          <w:rFonts w:asciiTheme="minorBidi" w:hAnsiTheme="minorBidi"/>
-          <w:b/>
-          <w:bCs/>
-          <w:rtl/>
-          <w:lang w:bidi="he-IL"/>
-        </w:rPr>
-        <w:t>הטריגרמה</w:t>
-      </w:r>
-      <w:proofErr w:type="spellEnd"/>
-      <w:r>
-        <w:rPr>
-          <w:rFonts w:asciiTheme="minorBidi" w:hAnsiTheme="minorBidi"/>
-          <w:b/>
-          <w:bCs/>
-          <w:rtl/>
-          <w:lang w:bidi="he-IL"/>
-        </w:rPr>
-        <w:t xml:space="preserve"> הוא שחיזוי הטוקן הבא במשפט מתבסס על שני הטוקנים הקודמים לו</w:t>
-      </w:r>
-      <w:r>
-        <w:rPr>
-          <w:rFonts w:asciiTheme="minorBidi" w:hAnsiTheme="minorBidi"/>
-          <w:b/>
-          <w:bCs/>
-          <w:rtl/>
-          <w:lang w:bidi="he-IL"/>
-        </w:rPr>
-        <w:t>.</w:t>
-      </w:r>
-    </w:p>
-    <w:p>
-      <w:pPr>
-        <w:jc w:val="right"/>
-        <w:rPr>
-          <w:rFonts w:asciiTheme="minorBidi" w:hAnsiTheme="minorBidi"/>
-          <w:b/>
-          <w:bCs/>
-          <w:lang w:bidi="he-IL"/>
-        </w:rPr>
-      </w:pPr>
-      <w:proofErr w:type="spellStart"/>
-      <w:r>
-        <w:rPr>
-          <w:rFonts w:asciiTheme="minorBidi" w:hAnsiTheme="minorBidi"/>
-          <w:b/>
-          <w:bCs/>
-          <w:lang w:bidi="he-IL"/>
-        </w:rPr>
-        <w:t>Trigram_</w:t>
-      </w:r>
-      <w:proofErr w:type="gramStart"/>
-      <w:r>
-        <w:rPr>
-          <w:rFonts w:asciiTheme="minorBidi" w:hAnsiTheme="minorBidi"/>
-          <w:b/>
-          <w:bCs/>
-          <w:lang w:bidi="he-IL"/>
-        </w:rPr>
-        <w:t>LM</w:t>
-      </w:r>
-      <w:proofErr w:type="spellEnd"/>
-      <w:r>
-        <w:rPr>
-          <w:rFonts w:asciiTheme="minorBidi" w:hAnsiTheme="minorBidi"/>
+          <w:rFonts w:asciiTheme="minorBidi" w:hAnsiTheme="minorBidi" w:hint="cs"/>
+          <w:b/>
+          <w:bCs/>
+          <w:rtl/>
+          <w:lang w:bidi="he-IL"/>
+        </w:rPr>
+        <w:t xml:space="preserve"> שיהיו המשקל של כל </w:t>
+      </w:r>
+      <w:r>
+        <w:rPr>
+          <w:rFonts w:asciiTheme="minorBidi" w:hAnsiTheme="minorBidi"/>
+          <w:b/>
+          <w:bCs/>
+          <w:lang w:bidi="he-IL"/>
+        </w:rPr>
+        <w:t>n-gram</w:t>
+      </w:r>
+      <w:r>
+        <w:rPr>
+          <w:rFonts w:asciiTheme="minorBidi" w:hAnsiTheme="minorBidi" w:hint="cs"/>
           <w:b/>
           <w:bCs/>
           <w:rtl/>
           <w:lang w:bidi="he-IL"/>
         </w:rPr>
         <w:t xml:space="preserve"> </w:t>
-      </w:r>
-      <w:r>
-        <w:rPr>
-          <w:rFonts w:asciiTheme="minorBidi" w:hAnsiTheme="minorBidi"/>
-          <w:b/>
-          <w:bCs/>
-          <w:lang w:bidi="he-IL"/>
-        </w:rPr>
-        <w:t>:</w:t>
-      </w:r>
-      <w:proofErr w:type="gramEnd"/>
-      <w:r>
-        <w:rPr>
-          <w:rFonts w:asciiTheme="minorBidi" w:hAnsiTheme="minorBidi"/>
-          <w:b/>
-          <w:bCs/>
-          <w:rtl/>
-          <w:lang w:bidi="he-IL"/>
-        </w:rPr>
-        <w:t xml:space="preserve"> </w:t>
-      </w:r>
-      <w:r>
-        <w:rPr>
-          <w:rFonts w:asciiTheme="minorBidi" w:hAnsiTheme="minorBidi"/>
-          <w:b/>
-          <w:bCs/>
-          <w:rtl/>
-          <w:lang w:bidi="he-IL"/>
-        </w:rPr>
-        <w:t>מחלקת</w:t>
-      </w:r>
-      <w:r>
-        <w:rPr>
-          <w:rFonts w:asciiTheme="minorBidi" w:hAnsiTheme="minorBidi"/>
-          <w:b/>
-          <w:bCs/>
-          <w:lang w:bidi="he-IL"/>
-        </w:rPr>
-        <w:br/>
-      </w:r>
-      <w:r>
-        <w:rPr>
-          <w:rFonts w:asciiTheme="minorBidi" w:hAnsiTheme="minorBidi"/>
-          <w:b/>
-          <w:bCs/>
-          <w:rtl/>
-          <w:lang w:bidi="he-IL"/>
-        </w:rPr>
-        <w:t>בנינו מחלקה</w:t>
-      </w:r>
-      <w:r>
-        <w:rPr>
-          <w:rFonts w:asciiTheme="minorBidi" w:hAnsiTheme="minorBidi"/>
-          <w:b/>
-          <w:bCs/>
-          <w:rtl/>
-          <w:lang w:bidi="he-IL"/>
-        </w:rPr>
-        <w:t xml:space="preserve"> </w:t>
-      </w:r>
-      <w:r>
-        <w:rPr>
-          <w:rFonts w:asciiTheme="minorBidi" w:hAnsiTheme="minorBidi"/>
-          <w:b/>
-          <w:bCs/>
-          <w:rtl/>
-          <w:lang w:bidi="he-IL"/>
-        </w:rPr>
-        <w:t>המאגדת את כל המבנים והפונקציות הדרושים למודל השפה</w:t>
-      </w:r>
-      <w:r>
-        <w:rPr>
-          <w:rFonts w:asciiTheme="minorBidi" w:hAnsiTheme="minorBidi"/>
-          <w:b/>
-          <w:bCs/>
-          <w:rtl/>
-          <w:lang w:bidi="he-IL"/>
-        </w:rPr>
-        <w:t>: ש</w:t>
-      </w:r>
-      <w:r>
-        <w:rPr>
-          <w:rFonts w:asciiTheme="minorBidi" w:hAnsiTheme="minorBidi"/>
-          <w:b/>
-          <w:bCs/>
-          <w:rtl/>
-          <w:lang w:bidi="he-IL"/>
-        </w:rPr>
-        <w:t>מרנו במבנה נתונים את ספירות היוני-גראמס (טוקן יחיד), הבי-גראמס (זוג טוקנים רציפים) והטרי-גראמס (שלישיות טוקנים רציפות) עבור כל אחד משני סוגי הפרוטוקולים</w:t>
-      </w:r>
-      <w:r>
-        <w:rPr>
-          <w:rFonts w:asciiTheme="minorBidi" w:hAnsiTheme="minorBidi"/>
-          <w:b/>
-          <w:bCs/>
-          <w:rtl/>
-          <w:lang w:bidi="he-IL"/>
-        </w:rPr>
-        <w:t>: ועדות ו- מליאות.</w:t>
-      </w:r>
-    </w:p>
-    <w:p>
-      <w:pPr>
-        <w:jc w:val="right"/>
-        <w:rPr>
-          <w:rFonts w:asciiTheme="minorBidi" w:hAnsiTheme="minorBidi"/>
-          <w:b/>
-          <w:bCs/>
-          <w:rtl/>
-          <w:lang w:bidi="he-IL"/>
-        </w:rPr>
-      </w:pPr>
-      <w:r>
-        <w:rPr>
-          <w:rFonts w:asciiTheme="minorBidi" w:hAnsiTheme="minorBidi"/>
-          <w:b/>
-          <w:bCs/>
-          <w:rtl/>
-          <w:lang w:bidi="he-IL"/>
-        </w:rPr>
-        <w:t>עקבנו אחר מספר הטוקנים הכולל וספירת כל מילה, כדי שנוכל לחשב הסתברויות בהמשך</w:t>
-      </w:r>
-      <w:r>
-        <w:rPr>
-          <w:rFonts w:asciiTheme="minorBidi" w:hAnsiTheme="minorBidi"/>
-          <w:b/>
-          <w:bCs/>
-          <w:rtl/>
-          <w:lang w:bidi="he-IL"/>
-        </w:rPr>
-        <w:t>.</w:t>
-      </w:r>
-    </w:p>
-    <w:p>
-      <w:pPr>
-        <w:jc w:val="right"/>
-        <w:rPr>
-          <w:rFonts w:asciiTheme="minorBidi" w:hAnsiTheme="minorBidi"/>
-          <w:b/>
-          <w:bCs/>
-          <w:rtl/>
-          <w:lang w:bidi="he-IL"/>
-        </w:rPr>
-      </w:pPr>
-      <w:r>
-        <w:rPr>
-          <w:rFonts w:asciiTheme="minorBidi" w:hAnsiTheme="minorBidi"/>
-          <w:b/>
-          <w:bCs/>
-          <w:rtl/>
-          <w:lang w:bidi="he-IL"/>
-        </w:rPr>
-        <w:t>הוספנו שני טוקני</w:t>
-      </w:r>
-      <w:r>
-        <w:rPr>
-          <w:rFonts w:asciiTheme="minorBidi" w:hAnsiTheme="minorBidi"/>
-          <w:b/>
-          <w:bCs/>
-          <w:rtl/>
-          <w:lang w:bidi="he-IL"/>
-        </w:rPr>
-        <w:t xml:space="preserve"> דמה </w:t>
-      </w:r>
-      <w:r>
-        <w:rPr>
-          <w:rFonts w:asciiTheme="minorBidi" w:hAnsiTheme="minorBidi"/>
-          <w:b/>
-          <w:bCs/>
-          <w:rtl/>
-          <w:lang w:bidi="he-IL"/>
-        </w:rPr>
-        <w:t>בתחילת כל משפט, וכן טוקן סיום</w:t>
-      </w:r>
-      <w:r>
-        <w:rPr>
-          <w:rFonts w:asciiTheme="minorBidi" w:hAnsiTheme="minorBidi"/>
-          <w:b/>
-          <w:bCs/>
-          <w:rtl/>
-          <w:lang w:bidi="he-IL"/>
-        </w:rPr>
-        <w:t xml:space="preserve"> </w:t>
-      </w:r>
-      <w:r>
-        <w:rPr>
-          <w:rFonts w:asciiTheme="minorBidi" w:hAnsiTheme="minorBidi"/>
-          <w:b/>
-          <w:bCs/>
-          <w:rtl/>
-          <w:lang w:bidi="he-IL"/>
-        </w:rPr>
-        <w:t>על מנת לטפל במקרים של תחילת המשפט וסופו לפי הדרישות</w:t>
-      </w:r>
-      <w:r>
-        <w:rPr>
-          <w:rFonts w:asciiTheme="minorBidi" w:hAnsiTheme="minorBidi"/>
-          <w:b/>
-          <w:bCs/>
-          <w:rtl/>
-          <w:lang w:bidi="he-IL"/>
-        </w:rPr>
-        <w:t>.</w:t>
       </w:r>
     </w:p>
     <w:p>
@@ -3025,6 +2909,15 @@
           <w:bCs/>
           <w:lang w:bidi="he-IL"/>
         </w:rPr>
+        <w:t xml:space="preserve"> Perplexity</w:t>
+      </w:r>
+      <w:r>
+        <w:rPr>
+          <w:rFonts w:asciiTheme="minorBidi" w:hAnsiTheme="minorBidi"/>
+          <w:b/>
+          <w:bCs/>
+          <w:lang w:bidi="he-IL"/>
+        </w:rPr>
         <w:t xml:space="preserve"> </w:t>
       </w:r>
       <w:r>
@@ -3034,14 +2927,52 @@
           <w:bCs/>
           <w:lang w:bidi="he-IL"/>
         </w:rPr>
-        <w:t>Perplexity</w:t>
-      </w:r>
-      <w:r>
-        <w:rPr>
-          <w:rFonts w:asciiTheme="minorBidi" w:hAnsiTheme="minorBidi"/>
-          <w:b/>
-          <w:bCs/>
-          <w:lang w:bidi="he-IL"/>
+        <w:t>.</w:t>
+      </w:r>
+      <w:r>
+        <w:rPr>
+          <w:rFonts w:asciiTheme="minorBidi" w:hAnsiTheme="minorBidi"/>
+          <w:b/>
+          <w:bCs/>
+          <w:rtl/>
+          <w:lang w:bidi="he-IL"/>
+        </w:rPr>
+        <w:t>הוא מדד לאיכות המודל: ככל שהוא נמוך יותר, כך המודל מתאים יותר לנתונים</w:t>
+      </w:r>
+      <w:r>
+        <w:rPr>
+          <w:rFonts w:asciiTheme="minorBidi" w:hAnsiTheme="minorBidi"/>
+          <w:b/>
+          <w:bCs/>
+          <w:lang w:bidi="he-IL"/>
+        </w:rPr>
+        <w:t>.</w:t>
+      </w:r>
+      <w:r>
+        <w:rPr>
+          <w:rFonts w:asciiTheme="minorBidi" w:hAnsiTheme="minorBidi"/>
+          <w:b/>
+          <w:bCs/>
+          <w:lang w:bidi="he-IL"/>
+        </w:rPr>
+        <w:br/>
+      </w:r>
+      <w:r>
+        <w:rPr>
+          <w:rFonts w:asciiTheme="minorBidi" w:hAnsiTheme="minorBidi"/>
+          <w:b/>
+          <w:bCs/>
+          <w:rtl/>
+          <w:lang w:bidi="he-IL"/>
+        </w:rPr>
+        <w:t>בקובץ</w:t>
+      </w:r>
+      <w:r>
+        <w:rPr>
+          <w:rFonts w:asciiTheme="minorBidi" w:hAnsiTheme="minorBidi"/>
+          <w:b/>
+          <w:bCs/>
+          <w:rtl/>
         </w:rPr>
         <w:t xml:space="preserve"> </w:t>
       </w:r>
@@ -3050,54 +2981,6 @@
           <w:rFonts w:asciiTheme="minorBidi" w:hAnsiTheme="minorBidi"/>
           <w:b/>
           <w:bCs/>
-          <w:lang w:bidi="he-IL"/>
-        </w:rPr>
-        <w:t>.</w:t>
-      </w:r>
-      <w:r>
-        <w:rPr>
-          <w:rFonts w:asciiTheme="minorBidi" w:hAnsiTheme="minorBidi"/>
-          <w:b/>
-          <w:bCs/>
-          <w:rtl/>
-          <w:lang w:bidi="he-IL"/>
-        </w:rPr>
-        <w:t>הוא מדד לאיכות המודל: ככל שהוא נמוך יותר, כך המודל מתאים יותר לנתונים</w:t>
-      </w:r>
-      <w:r>
-        <w:rPr>
-          <w:rFonts w:asciiTheme="minorBidi" w:hAnsiTheme="minorBidi"/>
-          <w:b/>
-          <w:bCs/>
-          <w:lang w:bidi="he-IL"/>
-        </w:rPr>
-        <w:t>.</w:t>
-      </w:r>
-      <w:r>
-        <w:rPr>
-          <w:rFonts w:asciiTheme="minorBidi" w:hAnsiTheme="minorBidi"/>
-          <w:b/>
-          <w:bCs/>
-          <w:lang w:bidi="he-IL"/>
-        </w:rPr>
-        <w:br/>
-      </w:r>
-      <w:r>
-        <w:rPr>
-          <w:rFonts w:asciiTheme="minorBidi" w:hAnsiTheme="minorBidi"/>
-          <w:b/>
-          <w:bCs/>
-          <w:rtl/>
-          <w:lang w:bidi="he-IL"/>
-        </w:rPr>
-        <w:t>בקובץ</w:t>
-      </w:r>
-      <w:r>
-        <w:rPr>
-          <w:rFonts w:asciiTheme="minorBidi" w:hAnsiTheme="minorBidi"/>
-          <w:b/>
-          <w:bCs/>
-          <w:rtl/>
         </w:rPr>
         <w:t xml:space="preserve"> </w:t>
       </w:r>
@@ -3118,7 +3001,27 @@
           <w:rtl/>
           <w:lang w:bidi="he-IL"/>
         </w:rPr>
-        <w:t xml:space="preserve">התקבל ערך גדול מאוד (80006.94). משמעות הדבר היא שהמודל, במימוש הנוכחי (עם הענשות ומשקלים מאוד מוטים </w:t>
+        <w:t>התקבל ערך גדול מאוד (</w:t>
+      </w:r>
+      <w:r>
+        <w:rPr>
+          <w:rFonts w:asciiTheme="minorBidi" w:hAnsiTheme="minorBidi" w:cs="Arial"/>
+          <w:b/>
+          <w:bCs/>
+          <w:rtl/>
+          <w:lang w:bidi="he-IL"/>
+        </w:rPr>
+        <w:t>5774.29</w:t>
+      </w:r>
+      <w:r>
+        <w:rPr>
+          <w:rFonts w:asciiTheme="minorBidi" w:hAnsiTheme="minorBidi"/>
+          <w:b/>
+          <w:bCs/>
+          <w:rtl/>
+          <w:lang w:bidi="he-IL"/>
+        </w:rPr>
+        <w:t xml:space="preserve">). משמעות הדבר היא שהמודל, במימוש הנוכחי (עם הענשות ומשקלים מאוד מוטים </w:t>
       </w:r>
       <w:proofErr w:type="spellStart"/>
       <w:r>
@@ -4352,6 +4255,7 @@
   <w:style w:type="character" w:default="1" w:styleId="DefaultParagraphFont">
     <w:name w:val="Default Paragraph Font"/>
     <w:uiPriority w:val="1"/>
+    <w:semiHidden/>
     <w:unhideWhenUsed/>
   </w:style>
   <w:style w:type="table" w:default="1" w:styleId="TableNormal">

</xml_diff>

<commit_message>
fixed the weights assigned and modified the report
</commit_message>
<xml_diff>
--- a/NLP/עיבוד שפות טבעיות 2.docx
+++ b/NLP/עיבוד שפות טבעיות 2.docx
@@ -416,17 +416,7 @@
           <w:bCs/>
           <w:lang w:bidi="he-IL"/>
         </w:rPr>
-        <w:t>Trigram_</w:t>
-      </w:r>
-      <w:proofErr w:type="gramStart"/>
-      <w:r>
-        <w:rPr>
-          <w:rFonts w:asciiTheme="minorBidi" w:hAnsiTheme="minorBidi"/>
-          <w:b/>
-          <w:bCs/>
-          <w:lang w:bidi="he-IL"/>
-        </w:rPr>
-        <w:t>LM</w:t>
+        <w:t>Trigram_LM</w:t>
       </w:r>
       <w:proofErr w:type="spellEnd"/>
       <w:r>
@@ -448,7 +438,6 @@
         </w:rPr>
         <w:t>:</w:t>
       </w:r>
-      <w:proofErr w:type="gramEnd"/>
       <w:r>
         <w:rPr>
           <w:rFonts w:asciiTheme="minorBidi" w:hAnsiTheme="minorBidi"/>
@@ -1077,7 +1066,7 @@
     </w:p>
     <w:p>
       <w:pPr>
-        <w:jc w:val="right"/>
+        <w:bidi/>
         <w:rPr>
           <w:rFonts w:asciiTheme="minorBidi" w:hAnsiTheme="minorBidi"/>
           <w:b/>
@@ -1182,17 +1171,17 @@
           <w:rtl/>
           <w:lang w:bidi="he-IL"/>
         </w:rPr>
-        <w:t xml:space="preserve"> מקבלת משקל גדול (0.9</w:t>
-      </w:r>
-      <w:r>
-        <w:rPr>
-          <w:rFonts w:asciiTheme="minorBidi" w:hAnsiTheme="minorBidi" w:hint="cs"/>
-          <w:b/>
-          <w:bCs/>
-          <w:rtl/>
-          <w:lang w:bidi="he-IL"/>
-        </w:rPr>
-        <w:t>9</w:t>
+        <w:t xml:space="preserve"> מקבלת משקל גדול (0.</w:t>
+      </w:r>
+      <w:r>
+        <w:rPr>
+          <w:rFonts w:asciiTheme="minorBidi" w:hAnsiTheme="minorBidi" w:hint="cs"/>
+          <w:b/>
+          <w:bCs/>
+          <w:rtl/>
+          <w:lang w:bidi="he-IL"/>
+        </w:rPr>
+        <w:t>7</w:t>
       </w:r>
       <w:r>
         <w:rPr>
@@ -1224,27 +1213,37 @@
           <w:rtl/>
           <w:lang w:bidi="he-IL"/>
         </w:rPr>
-        <w:t xml:space="preserve"> משקל בינוני (0.0</w:t>
-      </w:r>
-      <w:r>
-        <w:rPr>
-          <w:rFonts w:asciiTheme="minorBidi" w:hAnsiTheme="minorBidi" w:hint="cs"/>
-          <w:b/>
-          <w:bCs/>
-          <w:rtl/>
-          <w:lang w:bidi="he-IL"/>
-        </w:rPr>
-        <w:t>0</w:t>
-      </w:r>
-      <w:r>
-        <w:rPr>
-          <w:rFonts w:asciiTheme="minorBidi" w:hAnsiTheme="minorBidi" w:hint="cs"/>
-          <w:b/>
-          <w:bCs/>
-          <w:rtl/>
-          <w:lang w:bidi="he-IL"/>
-        </w:rPr>
-        <w:t>9</w:t>
+        <w:t xml:space="preserve"> משקל </w:t>
+      </w:r>
+      <w:r>
+        <w:rPr>
+          <w:rFonts w:asciiTheme="minorBidi" w:hAnsiTheme="minorBidi" w:hint="cs"/>
+          <w:b/>
+          <w:bCs/>
+          <w:rtl/>
+          <w:lang w:bidi="he-IL"/>
+        </w:rPr>
+        <w:t xml:space="preserve">קטן </w:t>
+      </w:r>
+      <w:r>
+        <w:rPr>
+          <w:rFonts w:asciiTheme="minorBidi" w:hAnsiTheme="minorBidi"/>
+          <w:b/>
+          <w:bCs/>
+          <w:rtl/>
+          <w:lang w:bidi="he-IL"/>
+        </w:rPr>
+        <w:t>(0.0</w:t>
+      </w:r>
+      <w:r>
+        <w:rPr>
+          <w:rFonts w:asciiTheme="minorBidi" w:hAnsiTheme="minorBidi" w:hint="cs"/>
+          <w:b/>
+          <w:bCs/>
+          <w:rtl/>
+          <w:lang w:bidi="he-IL"/>
+        </w:rPr>
+        <w:t>1</w:t>
       </w:r>
       <w:r>
         <w:rPr>
@@ -1276,27 +1275,116 @@
           <w:rtl/>
           <w:lang w:bidi="he-IL"/>
         </w:rPr>
-        <w:t xml:space="preserve"> משקל קטן (0.0</w:t>
-      </w:r>
-      <w:r>
-        <w:rPr>
-          <w:rFonts w:asciiTheme="minorBidi" w:hAnsiTheme="minorBidi" w:hint="cs"/>
-          <w:b/>
-          <w:bCs/>
-          <w:rtl/>
-          <w:lang w:bidi="he-IL"/>
-        </w:rPr>
-        <w:t>01</w:t>
-      </w:r>
-      <w:r>
-        <w:rPr>
-          <w:rFonts w:asciiTheme="minorBidi" w:hAnsiTheme="minorBidi"/>
-          <w:b/>
-          <w:bCs/>
-          <w:rtl/>
-          <w:lang w:bidi="he-IL"/>
-        </w:rPr>
-        <w:t>), במטרה להסתמך יותר על ההקשר הרחב (שני טוקנים אחורה)</w:t>
+        <w:t xml:space="preserve"> משקל </w:t>
+      </w:r>
+      <w:r>
+        <w:rPr>
+          <w:rFonts w:asciiTheme="minorBidi" w:hAnsiTheme="minorBidi" w:hint="cs"/>
+          <w:b/>
+          <w:bCs/>
+          <w:rtl/>
+          <w:lang w:bidi="he-IL"/>
+        </w:rPr>
+        <w:t>בינוני</w:t>
+      </w:r>
+      <w:r>
+        <w:rPr>
+          <w:rFonts w:asciiTheme="minorBidi" w:hAnsiTheme="minorBidi"/>
+          <w:b/>
+          <w:bCs/>
+          <w:rtl/>
+          <w:lang w:bidi="he-IL"/>
+        </w:rPr>
+        <w:t xml:space="preserve"> (0.</w:t>
+      </w:r>
+      <w:r>
+        <w:rPr>
+          <w:rFonts w:asciiTheme="minorBidi" w:hAnsiTheme="minorBidi" w:hint="cs"/>
+          <w:b/>
+          <w:bCs/>
+          <w:rtl/>
+          <w:lang w:bidi="he-IL"/>
+        </w:rPr>
+        <w:t>29</w:t>
+      </w:r>
+      <w:r>
+        <w:rPr>
+          <w:rFonts w:asciiTheme="minorBidi" w:hAnsiTheme="minorBidi"/>
+          <w:b/>
+          <w:bCs/>
+          <w:rtl/>
+          <w:lang w:bidi="he-IL"/>
+        </w:rPr>
+        <w:t xml:space="preserve">), במטרה להסתמך יותר על ההקשר </w:t>
+      </w:r>
+      <w:r>
+        <w:rPr>
+          <w:rFonts w:asciiTheme="minorBidi" w:hAnsiTheme="minorBidi" w:hint="cs"/>
+          <w:b/>
+          <w:bCs/>
+          <w:rtl/>
+          <w:lang w:bidi="he-IL"/>
+        </w:rPr>
+        <w:t>הקצר</w:t>
+      </w:r>
+      <w:r>
+        <w:rPr>
+          <w:rFonts w:asciiTheme="minorBidi" w:hAnsiTheme="minorBidi"/>
+          <w:b/>
+          <w:bCs/>
+          <w:rtl/>
+          <w:lang w:bidi="he-IL"/>
+        </w:rPr>
+        <w:t xml:space="preserve"> (טוק</w:t>
+      </w:r>
+      <w:r>
+        <w:rPr>
+          <w:rFonts w:asciiTheme="minorBidi" w:hAnsiTheme="minorBidi" w:hint="cs"/>
+          <w:b/>
+          <w:bCs/>
+          <w:rtl/>
+          <w:lang w:bidi="he-IL"/>
+        </w:rPr>
+        <w:t>ן</w:t>
+      </w:r>
+      <w:r>
+        <w:rPr>
+          <w:rFonts w:asciiTheme="minorBidi" w:hAnsiTheme="minorBidi"/>
+          <w:b/>
+          <w:bCs/>
+          <w:rtl/>
+          <w:lang w:bidi="he-IL"/>
+        </w:rPr>
+        <w:t xml:space="preserve"> אחורה)</w:t>
+      </w:r>
+      <w:r>
+        <w:rPr>
+          <w:rFonts w:asciiTheme="minorBidi" w:hAnsiTheme="minorBidi" w:hint="cs"/>
+          <w:b/>
+          <w:bCs/>
+          <w:rtl/>
+          <w:lang w:bidi="he-IL"/>
+        </w:rPr>
+        <w:t xml:space="preserve"> והסיבה לכך היא כי לפעמים רוצים להסתמך על הקונטקסט ולכן נותנים משקל גבוה ל-</w:t>
+      </w:r>
+      <w:r>
+        <w:rPr>
+          <w:rFonts w:asciiTheme="minorBidi" w:hAnsiTheme="minorBidi"/>
+          <w:b/>
+          <w:bCs/>
+          <w:lang w:bidi="he-IL"/>
+        </w:rPr>
+        <w:t>trigrams</w:t>
+      </w:r>
+      <w:r>
+        <w:rPr>
+          <w:rFonts w:asciiTheme="minorBidi" w:hAnsiTheme="minorBidi" w:hint="cs"/>
+          <w:b/>
+          <w:bCs/>
+          <w:rtl/>
+          <w:lang w:bidi="he-IL"/>
+        </w:rPr>
+        <w:t xml:space="preserve"> ולפעמים רוצים להסתמך רק על מילה אחת כי אנחנו משתמשים במודל של מליאות על משפטים של וועדות בהמשך</w:t>
       </w:r>
       <w:r>
         <w:rPr>
@@ -1440,214 +1528,327 @@
     </w:p>
     <w:p>
       <w:pPr>
-        <w:bidi/>
-        <w:rPr>
-          <w:rFonts w:asciiTheme="minorBidi" w:hAnsiTheme="minorBidi"/>
-          <w:b/>
-          <w:bCs/>
-          <w:lang w:bidi="he-IL"/>
-        </w:rPr>
-      </w:pPr>
-      <w:r>
-        <w:rPr>
-          <w:rFonts w:asciiTheme="minorBidi" w:hAnsiTheme="minorBidi" w:hint="cs"/>
-          <w:b/>
-          <w:bCs/>
-          <w:rtl/>
-          <w:lang w:bidi="he-IL"/>
-        </w:rPr>
-        <w:t>ג</w:t>
-      </w:r>
-      <w:r>
-        <w:rPr>
-          <w:rFonts w:asciiTheme="minorBidi" w:hAnsiTheme="minorBidi"/>
-          <w:b/>
-          <w:bCs/>
-          <w:rtl/>
-          <w:lang w:bidi="he-IL"/>
-        </w:rPr>
-        <w:t xml:space="preserve">ם פה חישבנו הסתברות לכל מילה במילון לפי </w:t>
-      </w:r>
-      <w:proofErr w:type="spellStart"/>
-      <w:r>
-        <w:rPr>
-          <w:rFonts w:asciiTheme="minorBidi" w:hAnsiTheme="minorBidi"/>
-          <w:b/>
-          <w:bCs/>
-          <w:rtl/>
-          <w:lang w:bidi="he-IL"/>
-        </w:rPr>
-        <w:t>טריגרמה</w:t>
-      </w:r>
-      <w:proofErr w:type="spellEnd"/>
-      <w:r>
-        <w:rPr>
-          <w:rFonts w:asciiTheme="minorBidi" w:hAnsiTheme="minorBidi"/>
-          <w:b/>
-          <w:bCs/>
-          <w:rtl/>
-          <w:lang w:bidi="he-IL"/>
-        </w:rPr>
-        <w:t>, בי-</w:t>
-      </w:r>
-      <w:proofErr w:type="spellStart"/>
-      <w:r>
-        <w:rPr>
-          <w:rFonts w:asciiTheme="minorBidi" w:hAnsiTheme="minorBidi"/>
-          <w:b/>
-          <w:bCs/>
-          <w:rtl/>
-          <w:lang w:bidi="he-IL"/>
-        </w:rPr>
-        <w:t>גראם</w:t>
-      </w:r>
-      <w:proofErr w:type="spellEnd"/>
-      <w:r>
-        <w:rPr>
-          <w:rFonts w:asciiTheme="minorBidi" w:hAnsiTheme="minorBidi"/>
-          <w:b/>
-          <w:bCs/>
-          <w:rtl/>
-          <w:lang w:bidi="he-IL"/>
-        </w:rPr>
-        <w:t xml:space="preserve"> ויוני-</w:t>
-      </w:r>
-      <w:proofErr w:type="spellStart"/>
-      <w:r>
-        <w:rPr>
-          <w:rFonts w:asciiTheme="minorBidi" w:hAnsiTheme="minorBidi"/>
-          <w:b/>
-          <w:bCs/>
-          <w:rtl/>
-          <w:lang w:bidi="he-IL"/>
-        </w:rPr>
-        <w:t>גראם</w:t>
-      </w:r>
-      <w:proofErr w:type="spellEnd"/>
-      <w:r>
-        <w:rPr>
-          <w:rFonts w:asciiTheme="minorBidi" w:hAnsiTheme="minorBidi"/>
-          <w:b/>
-          <w:bCs/>
-          <w:rtl/>
-          <w:lang w:bidi="he-IL"/>
-        </w:rPr>
-        <w:t xml:space="preserve"> בתוספת החלקת לפלס</w:t>
-      </w:r>
-      <w:r>
-        <w:rPr>
-          <w:rFonts w:asciiTheme="minorBidi" w:hAnsiTheme="minorBidi" w:hint="cs"/>
-          <w:b/>
-          <w:bCs/>
-          <w:rtl/>
-          <w:lang w:bidi="he-IL"/>
-        </w:rPr>
-        <w:t xml:space="preserve"> שמחשבים בעזרת הפונקציה </w:t>
-      </w:r>
-      <w:proofErr w:type="spellStart"/>
-      <w:r>
-        <w:rPr>
-          <w:rFonts w:asciiTheme="minorBidi" w:hAnsiTheme="minorBidi"/>
-          <w:b/>
-          <w:bCs/>
-          <w:lang w:bidi="he-IL"/>
-        </w:rPr>
-        <w:t>compute_smoothed_probability</w:t>
-      </w:r>
-      <w:proofErr w:type="spellEnd"/>
-      <w:r>
-        <w:rPr>
-          <w:rFonts w:asciiTheme="minorBidi" w:hAnsiTheme="minorBidi" w:hint="cs"/>
-          <w:b/>
-          <w:bCs/>
-          <w:rtl/>
-          <w:lang w:bidi="he-IL"/>
-        </w:rPr>
-        <w:t xml:space="preserve"> שהזכרנו קודם.</w:t>
+        <w:jc w:val="right"/>
+        <w:rPr>
+          <w:rFonts w:asciiTheme="minorBidi" w:hAnsiTheme="minorBidi"/>
+          <w:b/>
+          <w:bCs/>
+          <w:rtl/>
+          <w:lang w:bidi="he-IL"/>
+        </w:rPr>
+      </w:pPr>
+      <w:r>
+        <w:rPr>
+          <w:rFonts w:asciiTheme="minorBidi" w:hAnsiTheme="minorBidi" w:hint="cs"/>
+          <w:b/>
+          <w:bCs/>
+          <w:rtl/>
+          <w:lang w:bidi="he-IL"/>
+        </w:rPr>
+        <w:t>בדקנו אם צריך להוסיף טוקני דמה ובחישוב של ההסתברות לטוקן שרוצים לבחור אותו התעלמנו מטוקני הדמה</w:t>
       </w:r>
     </w:p>
     <w:p>
       <w:pPr>
-        <w:jc w:val="right"/>
-        <w:rPr>
-          <w:rFonts w:asciiTheme="minorBidi" w:hAnsiTheme="minorBidi"/>
-          <w:b/>
-          <w:bCs/>
-          <w:rtl/>
-          <w:lang w:bidi="he-IL"/>
-        </w:rPr>
-      </w:pPr>
-      <w:r>
-        <w:rPr>
-          <w:rFonts w:asciiTheme="minorBidi" w:hAnsiTheme="minorBidi"/>
-          <w:b/>
-          <w:bCs/>
-          <w:rtl/>
-          <w:lang w:bidi="he-IL"/>
-        </w:rPr>
-        <w:t>בחרנו משקלי אינטרפולציה דומים לאלו ששימשו במשפט, אך בנוסף יישמנו</w:t>
-      </w:r>
-      <w:r>
-        <w:rPr>
-          <w:rFonts w:asciiTheme="minorBidi" w:hAnsiTheme="minorBidi" w:hint="cs"/>
-          <w:b/>
-          <w:bCs/>
-          <w:rtl/>
-          <w:lang w:bidi="he-IL"/>
-        </w:rPr>
-        <w:t xml:space="preserve"> "הענשה" </w:t>
-      </w:r>
-      <w:r>
-        <w:rPr>
-          <w:rFonts w:asciiTheme="minorBidi" w:hAnsiTheme="minorBidi"/>
-          <w:b/>
-          <w:bCs/>
-          <w:rtl/>
-          <w:lang w:bidi="he-IL"/>
-        </w:rPr>
-        <w:t>לטוקנים מאוד נפוצים (כמו סימני פיסוק או מילים כמו "את", "על", "אני") כדי לא "ליפול" תמיד על הטוקן הנפוץ ביותר</w:t>
-      </w:r>
-      <w:r>
-        <w:rPr>
-          <w:rFonts w:asciiTheme="minorBidi" w:hAnsiTheme="minorBidi" w:hint="cs"/>
-          <w:b/>
-          <w:bCs/>
-          <w:rtl/>
-          <w:lang w:bidi="he-IL"/>
-        </w:rPr>
-        <w:t>.</w:t>
+        <w:bidi/>
+        <w:rPr>
+          <w:rFonts w:asciiTheme="minorBidi" w:hAnsiTheme="minorBidi"/>
+          <w:b/>
+          <w:bCs/>
+          <w:rtl/>
+          <w:lang w:bidi="he-IL"/>
+        </w:rPr>
+      </w:pPr>
+      <w:r>
+        <w:rPr>
+          <w:rFonts w:asciiTheme="minorBidi" w:hAnsiTheme="minorBidi" w:hint="cs"/>
+          <w:b/>
+          <w:bCs/>
+          <w:rtl/>
+          <w:lang w:bidi="he-IL"/>
+        </w:rPr>
+        <w:t>ג</w:t>
+      </w:r>
+      <w:r>
+        <w:rPr>
+          <w:rFonts w:asciiTheme="minorBidi" w:hAnsiTheme="minorBidi"/>
+          <w:b/>
+          <w:bCs/>
+          <w:rtl/>
+          <w:lang w:bidi="he-IL"/>
+        </w:rPr>
+        <w:t xml:space="preserve">ם פה חישבנו הסתברות לכל מילה במילון לפי </w:t>
+      </w:r>
+      <w:proofErr w:type="spellStart"/>
+      <w:r>
+        <w:rPr>
+          <w:rFonts w:asciiTheme="minorBidi" w:hAnsiTheme="minorBidi"/>
+          <w:b/>
+          <w:bCs/>
+          <w:rtl/>
+          <w:lang w:bidi="he-IL"/>
+        </w:rPr>
+        <w:t>טריגרמה</w:t>
+      </w:r>
+      <w:proofErr w:type="spellEnd"/>
+      <w:r>
+        <w:rPr>
+          <w:rFonts w:asciiTheme="minorBidi" w:hAnsiTheme="minorBidi"/>
+          <w:b/>
+          <w:bCs/>
+          <w:rtl/>
+          <w:lang w:bidi="he-IL"/>
+        </w:rPr>
+        <w:t>, בי-</w:t>
+      </w:r>
+      <w:proofErr w:type="spellStart"/>
+      <w:r>
+        <w:rPr>
+          <w:rFonts w:asciiTheme="minorBidi" w:hAnsiTheme="minorBidi"/>
+          <w:b/>
+          <w:bCs/>
+          <w:rtl/>
+          <w:lang w:bidi="he-IL"/>
+        </w:rPr>
+        <w:t>גראם</w:t>
+      </w:r>
+      <w:proofErr w:type="spellEnd"/>
+      <w:r>
+        <w:rPr>
+          <w:rFonts w:asciiTheme="minorBidi" w:hAnsiTheme="minorBidi"/>
+          <w:b/>
+          <w:bCs/>
+          <w:rtl/>
+          <w:lang w:bidi="he-IL"/>
+        </w:rPr>
+        <w:t xml:space="preserve"> ויוני-</w:t>
+      </w:r>
+      <w:proofErr w:type="spellStart"/>
+      <w:r>
+        <w:rPr>
+          <w:rFonts w:asciiTheme="minorBidi" w:hAnsiTheme="minorBidi"/>
+          <w:b/>
+          <w:bCs/>
+          <w:rtl/>
+          <w:lang w:bidi="he-IL"/>
+        </w:rPr>
+        <w:t>גראם</w:t>
+      </w:r>
+      <w:proofErr w:type="spellEnd"/>
+      <w:r>
+        <w:rPr>
+          <w:rFonts w:asciiTheme="minorBidi" w:hAnsiTheme="minorBidi"/>
+          <w:b/>
+          <w:bCs/>
+          <w:rtl/>
+          <w:lang w:bidi="he-IL"/>
+        </w:rPr>
+        <w:t xml:space="preserve"> בתוספת החלקת לפלס</w:t>
+      </w:r>
+      <w:r>
+        <w:rPr>
+          <w:rFonts w:asciiTheme="minorBidi" w:hAnsiTheme="minorBidi" w:hint="cs"/>
+          <w:b/>
+          <w:bCs/>
+          <w:rtl/>
+          <w:lang w:bidi="he-IL"/>
+        </w:rPr>
+        <w:t xml:space="preserve"> שמחשבים בעזרת הפונקציה </w:t>
+      </w:r>
+      <w:proofErr w:type="spellStart"/>
+      <w:r>
+        <w:rPr>
+          <w:rFonts w:asciiTheme="minorBidi" w:hAnsiTheme="minorBidi"/>
+          <w:b/>
+          <w:bCs/>
+          <w:lang w:bidi="he-IL"/>
+        </w:rPr>
+        <w:t>compute_smoothed_probability</w:t>
+      </w:r>
+      <w:proofErr w:type="spellEnd"/>
+      <w:r>
+        <w:rPr>
+          <w:rFonts w:asciiTheme="minorBidi" w:hAnsiTheme="minorBidi" w:hint="cs"/>
+          <w:b/>
+          <w:bCs/>
+          <w:rtl/>
+          <w:lang w:bidi="he-IL"/>
+        </w:rPr>
+        <w:t xml:space="preserve"> שהזכרנו קודם.</w:t>
       </w:r>
     </w:p>
     <w:p>
       <w:pPr>
-        <w:jc w:val="right"/>
-        <w:rPr>
-          <w:rFonts w:asciiTheme="minorBidi" w:hAnsiTheme="minorBidi"/>
-          <w:b/>
-          <w:bCs/>
-          <w:rtl/>
-          <w:lang w:bidi="he-IL"/>
-        </w:rPr>
-      </w:pPr>
-      <w:r>
-        <w:rPr>
-          <w:rFonts w:asciiTheme="minorBidi" w:hAnsiTheme="minorBidi"/>
-          <w:b/>
-          <w:bCs/>
-          <w:rtl/>
-          <w:lang w:bidi="he-IL"/>
-        </w:rPr>
-        <w:t>לאחר חישוב ההסתברויות המתוקנות עבור כל טוקן, בחרנו את הטוקן בעל ההסתברות הגבוהה ביותר והחזרנו אותו יחד עם לוג ההסתברות שלו</w:t>
-      </w:r>
-      <w:r>
-        <w:rPr>
-          <w:rFonts w:asciiTheme="minorBidi" w:hAnsiTheme="minorBidi" w:hint="cs"/>
-          <w:b/>
-          <w:bCs/>
-          <w:rtl/>
-          <w:lang w:bidi="he-IL"/>
-        </w:rPr>
-        <w:t>.</w:t>
+        <w:bidi/>
+        <w:rPr>
+          <w:rFonts w:asciiTheme="minorBidi" w:hAnsiTheme="minorBidi"/>
+          <w:b/>
+          <w:bCs/>
+          <w:lang w:bidi="he-IL"/>
+        </w:rPr>
+      </w:pPr>
+      <w:r>
+        <w:rPr>
+          <w:rFonts w:asciiTheme="minorBidi" w:hAnsiTheme="minorBidi" w:hint="cs"/>
+          <w:b/>
+          <w:bCs/>
+          <w:rtl/>
+          <w:lang w:bidi="he-IL"/>
+        </w:rPr>
+        <w:t xml:space="preserve">בחישוב ההסתברות המקדמים שבחרנו הם אותם מקדמים שהגדרנו במחלקה </w:t>
+      </w:r>
+      <w:proofErr w:type="spellStart"/>
+      <w:r>
+        <w:rPr>
+          <w:rFonts w:asciiTheme="minorBidi" w:hAnsiTheme="minorBidi"/>
+          <w:b/>
+          <w:bCs/>
+          <w:lang w:bidi="he-IL"/>
+        </w:rPr>
+        <w:t>lambda_trigram</w:t>
+      </w:r>
+      <w:proofErr w:type="spellEnd"/>
+      <w:r>
+        <w:rPr>
+          <w:rFonts w:asciiTheme="minorBidi" w:hAnsiTheme="minorBidi"/>
+          <w:b/>
+          <w:bCs/>
+          <w:lang w:bidi="he-IL"/>
+        </w:rPr>
+        <w:t xml:space="preserve"> = 0.</w:t>
+      </w:r>
+      <w:r>
+        <w:rPr>
+          <w:rFonts w:asciiTheme="minorBidi" w:hAnsiTheme="minorBidi"/>
+          <w:b/>
+          <w:bCs/>
+          <w:lang w:bidi="he-IL"/>
+        </w:rPr>
+        <w:t>7</w:t>
+      </w:r>
+      <w:r>
+        <w:rPr>
+          <w:rFonts w:asciiTheme="minorBidi" w:hAnsiTheme="minorBidi"/>
+          <w:b/>
+          <w:bCs/>
+          <w:lang w:bidi="he-IL"/>
+        </w:rPr>
+        <w:t>)</w:t>
+      </w:r>
+      <w:r>
+        <w:rPr>
+          <w:rFonts w:asciiTheme="minorBidi" w:hAnsiTheme="minorBidi" w:hint="cs"/>
+          <w:b/>
+          <w:bCs/>
+          <w:rtl/>
+          <w:lang w:bidi="he-IL"/>
+        </w:rPr>
+        <w:t xml:space="preserve"> </w:t>
+      </w:r>
+      <w:r>
+        <w:rPr>
+          <w:rFonts w:asciiTheme="minorBidi" w:hAnsiTheme="minorBidi"/>
+          <w:b/>
+          <w:bCs/>
+          <w:lang w:bidi="he-IL"/>
+        </w:rPr>
+        <w:t>(</w:t>
+      </w:r>
+      <w:proofErr w:type="spellStart"/>
+      <w:r>
+        <w:rPr>
+          <w:rFonts w:asciiTheme="minorBidi" w:hAnsiTheme="minorBidi"/>
+          <w:b/>
+          <w:bCs/>
+          <w:lang w:bidi="he-IL"/>
+        </w:rPr>
+        <w:t>Lambda_bigram</w:t>
+      </w:r>
+      <w:proofErr w:type="spellEnd"/>
+      <w:r>
+        <w:rPr>
+          <w:rFonts w:asciiTheme="minorBidi" w:hAnsiTheme="minorBidi"/>
+          <w:b/>
+          <w:bCs/>
+          <w:lang w:bidi="he-IL"/>
+        </w:rPr>
+        <w:t xml:space="preserve"> = 0.0</w:t>
+      </w:r>
+      <w:r>
+        <w:rPr>
+          <w:rFonts w:asciiTheme="minorBidi" w:hAnsiTheme="minorBidi"/>
+          <w:b/>
+          <w:bCs/>
+          <w:lang w:bidi="he-IL"/>
+        </w:rPr>
+        <w:t>1</w:t>
+      </w:r>
+      <w:r>
+        <w:rPr>
+          <w:rFonts w:asciiTheme="minorBidi" w:hAnsiTheme="minorBidi"/>
+          <w:b/>
+          <w:bCs/>
+          <w:lang w:bidi="he-IL"/>
+        </w:rPr>
+        <w:t xml:space="preserve">, </w:t>
+      </w:r>
+      <w:proofErr w:type="spellStart"/>
+      <w:r>
+        <w:rPr>
+          <w:rFonts w:asciiTheme="minorBidi" w:hAnsiTheme="minorBidi"/>
+          <w:b/>
+          <w:bCs/>
+          <w:lang w:bidi="he-IL"/>
+        </w:rPr>
+        <w:t>lambda_unigram</w:t>
+      </w:r>
+      <w:proofErr w:type="spellEnd"/>
+      <w:r>
+        <w:rPr>
+          <w:rFonts w:asciiTheme="minorBidi" w:hAnsiTheme="minorBidi"/>
+          <w:b/>
+          <w:bCs/>
+          <w:lang w:bidi="he-IL"/>
+        </w:rPr>
+        <w:t xml:space="preserve"> = 0.</w:t>
+      </w:r>
+      <w:r>
+        <w:rPr>
+          <w:rFonts w:asciiTheme="minorBidi" w:hAnsiTheme="minorBidi"/>
+          <w:b/>
+          <w:bCs/>
+          <w:lang w:bidi="he-IL"/>
+        </w:rPr>
+        <w:t>29</w:t>
+      </w:r>
+      <w:r>
+        <w:rPr>
+          <w:rFonts w:asciiTheme="minorBidi" w:hAnsiTheme="minorBidi" w:hint="cs"/>
+          <w:b/>
+          <w:bCs/>
+          <w:rtl/>
+          <w:lang w:bidi="he-IL"/>
+        </w:rPr>
+        <w:t xml:space="preserve"> כך שנתנו משקל יותר ל- </w:t>
+      </w:r>
+      <w:r>
+        <w:rPr>
+          <w:rFonts w:asciiTheme="minorBidi" w:hAnsiTheme="minorBidi"/>
+          <w:b/>
+          <w:bCs/>
+          <w:lang w:bidi="he-IL"/>
+        </w:rPr>
+        <w:t>trigrams</w:t>
+      </w:r>
+      <w:r>
+        <w:rPr>
+          <w:rFonts w:asciiTheme="minorBidi" w:hAnsiTheme="minorBidi" w:hint="cs"/>
+          <w:b/>
+          <w:bCs/>
+          <w:rtl/>
+          <w:lang w:bidi="he-IL"/>
+        </w:rPr>
+        <w:t xml:space="preserve"> כדי לקבל תשובה מדויקת יותר.</w:t>
       </w:r>
     </w:p>
     <w:p>
@@ -1657,11 +1858,29 @@
           <w:rFonts w:asciiTheme="minorBidi" w:hAnsiTheme="minorBidi"/>
           <w:b/>
           <w:bCs/>
-          <w:u w:val="single"/>
-          <w:rtl/>
-          <w:lang w:bidi="he-IL"/>
-        </w:rPr>
-      </w:pPr>
+          <w:lang w:bidi="he-IL"/>
+        </w:rPr>
+      </w:pPr>
+      <w:r>
+        <w:rPr>
+          <w:rFonts w:asciiTheme="minorBidi" w:hAnsiTheme="minorBidi"/>
+          <w:b/>
+          <w:bCs/>
+          <w:rtl/>
+          <w:lang w:bidi="he-IL"/>
+        </w:rPr>
+        <w:t>לאחר חישוב ההסתברויות עבור כל טוקן, בחרנו את הטוקן בעל ההסתברות הגבוהה ביותר והחזרנו אותו יחד עם לוג ההסתברות שלו</w:t>
+      </w:r>
+      <w:r>
+        <w:rPr>
+          <w:rFonts w:asciiTheme="minorBidi" w:hAnsiTheme="minorBidi" w:hint="cs"/>
+          <w:b/>
+          <w:bCs/>
+          <w:rtl/>
+          <w:lang w:bidi="he-IL"/>
+        </w:rPr>
+        <w:t>.</w:t>
+      </w:r>
     </w:p>
     <w:p>
       <w:pPr>
@@ -1670,6 +1889,45 @@
           <w:rFonts w:asciiTheme="minorBidi" w:hAnsiTheme="minorBidi"/>
           <w:b/>
           <w:bCs/>
+          <w:u w:val="single"/>
+          <w:rtl/>
+          <w:lang w:bidi="he-IL"/>
+        </w:rPr>
+      </w:pPr>
+    </w:p>
+    <w:p>
+      <w:pPr>
+        <w:jc w:val="right"/>
+        <w:rPr>
+          <w:rFonts w:asciiTheme="minorBidi" w:hAnsiTheme="minorBidi"/>
+          <w:b/>
+          <w:bCs/>
+          <w:u w:val="single"/>
+          <w:rtl/>
+          <w:lang w:bidi="he-IL"/>
+        </w:rPr>
+      </w:pPr>
+    </w:p>
+    <w:p>
+      <w:pPr>
+        <w:jc w:val="right"/>
+        <w:rPr>
+          <w:rFonts w:asciiTheme="minorBidi" w:hAnsiTheme="minorBidi"/>
+          <w:b/>
+          <w:bCs/>
+          <w:u w:val="single"/>
+          <w:rtl/>
+          <w:lang w:bidi="he-IL"/>
+        </w:rPr>
+      </w:pPr>
+    </w:p>
+    <w:p>
+      <w:pPr>
+        <w:jc w:val="right"/>
+        <w:rPr>
+          <w:rFonts w:asciiTheme="minorBidi" w:hAnsiTheme="minorBidi"/>
+          <w:b/>
+          <w:bCs/>
           <w:sz w:val="40"/>
           <w:szCs w:val="40"/>
           <w:rtl/>
@@ -1747,7 +2005,7 @@
     </w:p>
     <w:p>
       <w:pPr>
-        <w:jc w:val="right"/>
+        <w:bidi/>
         <w:rPr>
           <w:rFonts w:asciiTheme="minorBidi" w:hAnsiTheme="minorBidi"/>
           <w:b/>
@@ -1765,47 +2023,113 @@
           <w:lang w:bidi="he-IL"/>
         </w:rPr>
         <w:t>בשלב זה התבקשנו להחזיר את 10 הקולוקציות הנפוצות ביותר באורכי 2,3,4 בכל אחד משני סוגי הקורפוסים (ועדות ומליאות), לפי שני מדדים:</w:t>
+      </w:r>
+      <w:r>
+        <w:rPr>
+          <w:rFonts w:asciiTheme="minorBidi" w:hAnsiTheme="minorBidi"/>
+          <w:b/>
+          <w:bCs/>
+          <w:lang w:bidi="he-IL"/>
+        </w:rPr>
+        <w:t xml:space="preserve"> </w:t>
+      </w:r>
+      <w:r>
+        <w:rPr>
+          <w:rFonts w:asciiTheme="minorBidi" w:hAnsiTheme="minorBidi"/>
+          <w:b/>
+          <w:bCs/>
+          <w:lang w:bidi="he-IL"/>
+        </w:rPr>
+        <w:t xml:space="preserve">(frequency) </w:t>
+      </w:r>
+      <w:r>
+        <w:rPr>
+          <w:rFonts w:asciiTheme="minorBidi" w:hAnsiTheme="minorBidi"/>
+          <w:b/>
+          <w:bCs/>
+          <w:rtl/>
+          <w:lang w:bidi="he-IL"/>
+        </w:rPr>
+        <w:t>ו</w:t>
+      </w:r>
+      <w:r>
+        <w:rPr>
+          <w:rFonts w:asciiTheme="minorBidi" w:hAnsiTheme="minorBidi"/>
+          <w:b/>
+          <w:bCs/>
+          <w:lang w:bidi="he-IL"/>
+        </w:rPr>
+        <w:t>-TF-IDF.</w:t>
       </w:r>
     </w:p>
     <w:p>
       <w:pPr>
-        <w:jc w:val="right"/>
-        <w:rPr>
-          <w:rFonts w:asciiTheme="minorBidi" w:hAnsiTheme="minorBidi"/>
-          <w:b/>
-          <w:bCs/>
-          <w:rtl/>
-          <w:lang w:bidi="he-IL"/>
-        </w:rPr>
-      </w:pPr>
-      <w:r>
-        <w:rPr>
-          <w:rFonts w:asciiTheme="minorBidi" w:hAnsiTheme="minorBidi"/>
-          <w:b/>
-          <w:bCs/>
-          <w:lang w:bidi="he-IL"/>
-        </w:rPr>
-        <w:lastRenderedPageBreak/>
-        <w:t xml:space="preserve">(frequency) </w:t>
-      </w:r>
-      <w:r>
-        <w:rPr>
-          <w:rFonts w:asciiTheme="minorBidi" w:hAnsiTheme="minorBidi"/>
-          <w:b/>
-          <w:bCs/>
-          <w:rtl/>
-          <w:lang w:bidi="he-IL"/>
-        </w:rPr>
-        <w:t>ו</w:t>
-      </w:r>
-      <w:r>
-        <w:rPr>
-          <w:rFonts w:asciiTheme="minorBidi" w:hAnsiTheme="minorBidi"/>
-          <w:b/>
-          <w:bCs/>
-          <w:lang w:bidi="he-IL"/>
-        </w:rPr>
-        <w:t>-TF-IDF.</w:t>
+        <w:bidi/>
+        <w:rPr>
+          <w:rFonts w:asciiTheme="minorBidi" w:hAnsiTheme="minorBidi"/>
+          <w:b/>
+          <w:bCs/>
+          <w:rtl/>
+          <w:lang w:bidi="ar-SY"/>
+        </w:rPr>
+      </w:pPr>
+      <w:r>
+        <w:rPr>
+          <w:rFonts w:asciiTheme="minorBidi" w:hAnsiTheme="minorBidi" w:hint="cs"/>
+          <w:b/>
+          <w:bCs/>
+          <w:rtl/>
+          <w:lang w:bidi="he-IL"/>
+        </w:rPr>
+        <w:t>לכן כדי לעשות כך</w:t>
+      </w:r>
+      <w:r>
+        <w:rPr>
+          <w:rFonts w:asciiTheme="minorBidi" w:hAnsiTheme="minorBidi" w:hint="cs"/>
+          <w:b/>
+          <w:bCs/>
+          <w:rtl/>
+          <w:lang w:bidi="he-IL"/>
+        </w:rPr>
+        <w:t xml:space="preserve"> נצטרך לממש פונקציה שמחזירה לנו את </w:t>
+      </w:r>
+      <w:r>
+        <w:rPr>
+          <w:rFonts w:asciiTheme="minorBidi" w:hAnsiTheme="minorBidi"/>
+          <w:b/>
+          <w:bCs/>
+          <w:lang w:bidi="he-IL"/>
+        </w:rPr>
+        <w:t>k</w:t>
+      </w:r>
+      <w:r>
+        <w:rPr>
+          <w:rFonts w:asciiTheme="minorBidi" w:hAnsiTheme="minorBidi" w:hint="cs"/>
+          <w:b/>
+          <w:bCs/>
+          <w:rtl/>
+          <w:lang w:bidi="he-IL"/>
+        </w:rPr>
+        <w:t xml:space="preserve"> הקולוקציות באורך </w:t>
+      </w:r>
+      <w:r>
+        <w:rPr>
+          <w:rFonts w:asciiTheme="minorBidi" w:hAnsiTheme="minorBidi"/>
+          <w:b/>
+          <w:bCs/>
+          <w:lang w:bidi="he-IL"/>
+        </w:rPr>
+        <w:t>n</w:t>
+      </w:r>
+      <w:r>
+        <w:rPr>
+          <w:rFonts w:asciiTheme="minorBidi" w:hAnsiTheme="minorBidi" w:hint="cs"/>
+          <w:b/>
+          <w:bCs/>
+          <w:rtl/>
+          <w:lang w:bidi="he-IL"/>
+        </w:rPr>
+        <w:t xml:space="preserve"> הכי נפוצות בקורפוס על ידי מדד מסוים. לכן מימשנו את הפונקציה הבאה:</w:t>
       </w:r>
     </w:p>
     <w:p>
@@ -2021,7 +2345,26 @@
           <w:rtl/>
           <w:lang w:bidi="he-IL"/>
         </w:rPr>
-        <w:t xml:space="preserve">סיננו רק את </w:t>
+        <w:t>סיננו רק את ה</w:t>
+      </w:r>
+      <w:r>
+        <w:rPr>
+          <w:rFonts w:asciiTheme="minorBidi" w:hAnsiTheme="minorBidi" w:hint="cs"/>
+          <w:b/>
+          <w:bCs/>
+          <w:rtl/>
+          <w:lang w:bidi="he-IL"/>
+        </w:rPr>
+        <w:t>-</w:t>
+      </w:r>
+      <w:r>
+        <w:rPr>
+          <w:rFonts w:asciiTheme="minorBidi" w:hAnsiTheme="minorBidi"/>
+          <w:b/>
+          <w:bCs/>
+          <w:lang w:bidi="he-IL"/>
+        </w:rPr>
+        <w:t xml:space="preserve"> </w:t>
       </w:r>
       <w:proofErr w:type="spellStart"/>
       <w:r>
@@ -2029,10 +2372,9 @@
           <w:rFonts w:asciiTheme="minorBidi" w:hAnsiTheme="minorBidi"/>
           <w:b/>
           <w:bCs/>
-          <w:rtl/>
-          <w:lang w:bidi="he-IL"/>
-        </w:rPr>
-        <w:t>הנ</w:t>
+          <w:lang w:bidi="he-IL"/>
+        </w:rPr>
+        <w:t>ngrams</w:t>
       </w:r>
       <w:proofErr w:type="spellEnd"/>
       <w:r>
@@ -2043,7 +2385,7 @@
           <w:rtl/>
           <w:lang w:bidi="he-IL"/>
         </w:rPr>
-        <w:t>-גראמס שמופיעות לפחות</w:t>
+        <w:t xml:space="preserve"> שמופיעות לפחות</w:t>
       </w:r>
       <w:r>
         <w:rPr>
@@ -2062,7 +2404,47 @@
           <w:rtl/>
           <w:lang w:bidi="he-IL"/>
         </w:rPr>
-        <w:t>פעמים, מיין אותם לפי תדירות בסדר יורד ולקחנו את ה</w:t>
+        <w:t>פעמים, מיי</w:t>
+      </w:r>
+      <w:r>
+        <w:rPr>
+          <w:rFonts w:asciiTheme="minorBidi" w:hAnsiTheme="minorBidi" w:hint="cs"/>
+          <w:b/>
+          <w:bCs/>
+          <w:rtl/>
+          <w:lang w:bidi="he-IL"/>
+        </w:rPr>
+        <w:t>נו</w:t>
+      </w:r>
+      <w:r>
+        <w:rPr>
+          <w:rFonts w:asciiTheme="minorBidi" w:hAnsiTheme="minorBidi"/>
+          <w:b/>
+          <w:bCs/>
+          <w:rtl/>
+          <w:lang w:bidi="he-IL"/>
+        </w:rPr>
+        <w:t xml:space="preserve"> אותם לפי </w:t>
+      </w:r>
+      <w:r>
+        <w:rPr>
+          <w:rFonts w:asciiTheme="minorBidi" w:hAnsiTheme="minorBidi" w:hint="cs"/>
+          <w:b/>
+          <w:bCs/>
+          <w:rtl/>
+          <w:lang w:bidi="he-IL"/>
+        </w:rPr>
+        <w:t>ה</w:t>
+      </w:r>
+      <w:r>
+        <w:rPr>
+          <w:rFonts w:asciiTheme="minorBidi" w:hAnsiTheme="minorBidi"/>
+          <w:b/>
+          <w:bCs/>
+          <w:rtl/>
+          <w:lang w:bidi="he-IL"/>
+        </w:rPr>
+        <w:t>תדירות בסדר יורד ולקחנו את ה</w:t>
       </w:r>
       <w:r>
         <w:rPr>
@@ -2172,7 +2554,7 @@
           <w:rtl/>
           <w:lang w:bidi="he-IL"/>
         </w:rPr>
-        <w:t>עבור כל נ-</w:t>
+        <w:t xml:space="preserve">עבור כל </w:t>
       </w:r>
       <w:proofErr w:type="spellStart"/>
       <w:r>
@@ -2180,10 +2562,9 @@
           <w:rFonts w:asciiTheme="minorBidi" w:hAnsiTheme="minorBidi"/>
           <w:b/>
           <w:bCs/>
-          <w:rtl/>
-          <w:lang w:bidi="he-IL"/>
-        </w:rPr>
-        <w:t>גראם</w:t>
+          <w:lang w:bidi="he-IL"/>
+        </w:rPr>
+        <w:t>ngram</w:t>
       </w:r>
       <w:proofErr w:type="spellEnd"/>
       <w:r>
@@ -2213,7 +2594,27 @@
           <w:rtl/>
           <w:lang w:bidi="he-IL"/>
         </w:rPr>
-        <w:t>מיין לפי ערך</w:t>
+        <w:t>מיי</w:t>
+      </w:r>
+      <w:r>
+        <w:rPr>
+          <w:rFonts w:asciiTheme="minorBidi" w:hAnsiTheme="minorBidi" w:hint="cs"/>
+          <w:b/>
+          <w:bCs/>
+          <w:rtl/>
+          <w:lang w:bidi="he-IL"/>
+        </w:rPr>
+        <w:t>נו</w:t>
+      </w:r>
+      <w:r>
+        <w:rPr>
+          <w:rFonts w:asciiTheme="minorBidi" w:hAnsiTheme="minorBidi"/>
+          <w:b/>
+          <w:bCs/>
+          <w:rtl/>
+          <w:lang w:bidi="he-IL"/>
+        </w:rPr>
+        <w:t xml:space="preserve"> לפי ערך</w:t>
       </w:r>
       <w:r>
         <w:rPr>
@@ -2433,26 +2834,67 @@
           <w:rtl/>
           <w:lang w:bidi="he-IL"/>
         </w:rPr>
-        <w:t>ניתן לראות בקובץ כי הקולוקציות הנפוצות ביותר (במדד תדירות) כוללות סימני קריאה</w:t>
-      </w:r>
-      <w:r>
-        <w:rPr>
-          <w:rFonts w:asciiTheme="minorBidi" w:hAnsiTheme="minorBidi"/>
-          <w:b/>
-          <w:bCs/>
-          <w:lang w:bidi="he-IL"/>
-        </w:rPr>
-        <w:t xml:space="preserve"> " &lt; &lt;", "&gt; &gt;", </w:t>
-      </w:r>
-      <w:r>
-        <w:rPr>
-          <w:rFonts w:asciiTheme="minorBidi" w:hAnsiTheme="minorBidi"/>
-          <w:b/>
-          <w:bCs/>
-          <w:rtl/>
-          <w:lang w:bidi="he-IL"/>
-        </w:rPr>
-        <w:t>וכן מילות מפתח כמו "חבר הכנסת", "היושב - ראש". זה מצביע על כך שבקורפוסים יש הרבה תבניות טקסטואליות שחוזרות (כמו קריאות ביניים, שמות דוברים, סמלי פורמליות)</w:t>
+        <w:t xml:space="preserve">ניתן לראות בקובץ כי הקולוקציות הנפוצות ביותר (במדד תדירות) כוללות </w:t>
+      </w:r>
+      <w:r>
+        <w:rPr>
+          <w:rFonts w:asciiTheme="minorBidi" w:hAnsiTheme="minorBidi" w:hint="cs"/>
+          <w:b/>
+          <w:bCs/>
+          <w:rtl/>
+          <w:lang w:bidi="he-IL"/>
+        </w:rPr>
+        <w:t xml:space="preserve">המילים "אני" "זה" </w:t>
+      </w:r>
+      <w:r>
+        <w:rPr>
+          <w:rFonts w:asciiTheme="minorBidi" w:hAnsiTheme="minorBidi"/>
+          <w:b/>
+          <w:bCs/>
+          <w:rtl/>
+          <w:lang w:bidi="he-IL"/>
+        </w:rPr>
+        <w:t>וכן מיל</w:t>
+      </w:r>
+      <w:r>
+        <w:rPr>
+          <w:rFonts w:asciiTheme="minorBidi" w:hAnsiTheme="minorBidi" w:hint="cs"/>
+          <w:b/>
+          <w:bCs/>
+          <w:rtl/>
+          <w:lang w:bidi="he-IL"/>
+        </w:rPr>
+        <w:t>ים</w:t>
+      </w:r>
+      <w:r>
+        <w:rPr>
+          <w:rFonts w:asciiTheme="minorBidi" w:hAnsiTheme="minorBidi"/>
+          <w:b/>
+          <w:bCs/>
+          <w:rtl/>
+          <w:lang w:bidi="he-IL"/>
+        </w:rPr>
+        <w:t xml:space="preserve"> מפתח כמו "חבר הכנסת", "היושב - ראש"</w:t>
+      </w:r>
+      <w:r>
+        <w:rPr>
+          <w:rFonts w:asciiTheme="minorBidi" w:hAnsiTheme="minorBidi" w:hint="cs"/>
+          <w:b/>
+          <w:bCs/>
+          <w:rtl/>
+          <w:lang w:bidi="he-IL"/>
+        </w:rPr>
+        <w:t>, "אדוני"</w:t>
+      </w:r>
+      <w:r>
+        <w:rPr>
+          <w:rFonts w:asciiTheme="minorBidi" w:hAnsiTheme="minorBidi"/>
+          <w:b/>
+          <w:bCs/>
+          <w:rtl/>
+          <w:lang w:bidi="he-IL"/>
+        </w:rPr>
+        <w:t>. זה מצביע על כך שבקורפוסים יש הרבה תבניות טקסטואליות שחוזרות (כמו קריאות ביניים, שמות דוברים, סמלי פורמליות)</w:t>
       </w:r>
       <w:r>
         <w:rPr>
@@ -2503,7 +2945,27 @@
           <w:rtl/>
           <w:lang w:bidi="he-IL"/>
         </w:rPr>
-        <w:t>ניתן לראות הבדלים קלים: הקולוקציות עם ערכי</w:t>
+        <w:t xml:space="preserve">ניתן לראות הבדלים </w:t>
+      </w:r>
+      <w:r>
+        <w:rPr>
+          <w:rFonts w:asciiTheme="minorBidi" w:hAnsiTheme="minorBidi" w:hint="cs"/>
+          <w:b/>
+          <w:bCs/>
+          <w:rtl/>
+          <w:lang w:bidi="he-IL"/>
+        </w:rPr>
+        <w:t>גדולים</w:t>
+      </w:r>
+      <w:r>
+        <w:rPr>
+          <w:rFonts w:asciiTheme="minorBidi" w:hAnsiTheme="minorBidi"/>
+          <w:b/>
+          <w:bCs/>
+          <w:rtl/>
+          <w:lang w:bidi="he-IL"/>
+        </w:rPr>
+        <w:t>: הקולוקציות עם ערכי</w:t>
       </w:r>
       <w:r>
         <w:rPr>
@@ -2566,9 +3028,306 @@
           <w:lang w:bidi="he-IL"/>
         </w:rPr>
       </w:pPr>
+      <w:r>
+        <w:rPr>
+          <w:rFonts w:asciiTheme="minorBidi" w:hAnsiTheme="minorBidi" w:hint="cs"/>
+          <w:b/>
+          <w:bCs/>
+          <w:rtl/>
+          <w:lang w:bidi="he-IL"/>
+        </w:rPr>
+        <w:t xml:space="preserve">בפונקציה </w:t>
+      </w:r>
+      <w:proofErr w:type="spellStart"/>
+      <w:r>
+        <w:rPr>
+          <w:rFonts w:asciiTheme="minorBidi" w:hAnsiTheme="minorBidi"/>
+          <w:b/>
+          <w:bCs/>
+          <w:lang w:bidi="he-IL"/>
+        </w:rPr>
+        <w:t>get_k_n_t_collocations</w:t>
+      </w:r>
+      <w:proofErr w:type="spellEnd"/>
+      <w:r>
+        <w:rPr>
+          <w:rFonts w:asciiTheme="minorBidi" w:hAnsiTheme="minorBidi" w:hint="cs"/>
+          <w:b/>
+          <w:bCs/>
+          <w:rtl/>
+          <w:lang w:bidi="he-IL"/>
+        </w:rPr>
+        <w:t xml:space="preserve"> השתמשנו בפונקציות עזר כמו </w:t>
+      </w:r>
+      <w:proofErr w:type="spellStart"/>
+      <w:r>
+        <w:rPr>
+          <w:rFonts w:asciiTheme="minorBidi" w:hAnsiTheme="minorBidi"/>
+          <w:b/>
+          <w:bCs/>
+          <w:lang w:bidi="he-IL"/>
+        </w:rPr>
+        <w:t>calculate_ngram_frequencies</w:t>
+      </w:r>
+      <w:proofErr w:type="spellEnd"/>
+      <w:r>
+        <w:rPr>
+          <w:rFonts w:asciiTheme="minorBidi" w:hAnsiTheme="minorBidi" w:hint="cs"/>
+          <w:b/>
+          <w:bCs/>
+          <w:rtl/>
+          <w:lang w:bidi="he-IL"/>
+        </w:rPr>
+        <w:t xml:space="preserve"> שמחשבת את כמות ה- </w:t>
+      </w:r>
+      <w:proofErr w:type="spellStart"/>
+      <w:r>
+        <w:rPr>
+          <w:rFonts w:asciiTheme="minorBidi" w:hAnsiTheme="minorBidi"/>
+          <w:b/>
+          <w:bCs/>
+          <w:lang w:bidi="he-IL"/>
+        </w:rPr>
+        <w:t>ngrams</w:t>
+      </w:r>
+      <w:proofErr w:type="spellEnd"/>
+      <w:r>
+        <w:rPr>
+          <w:rFonts w:asciiTheme="minorBidi" w:hAnsiTheme="minorBidi" w:hint="cs"/>
+          <w:b/>
+          <w:bCs/>
+          <w:rtl/>
+          <w:lang w:bidi="he-IL"/>
+        </w:rPr>
+        <w:t xml:space="preserve"> במשפטים, ואנחנו נשתמש ב</w:t>
+      </w:r>
+      <w:r>
+        <w:rPr>
+          <w:rFonts w:asciiTheme="minorBidi" w:hAnsiTheme="minorBidi" w:hint="cs"/>
+          <w:b/>
+          <w:bCs/>
+          <w:rtl/>
+          <w:lang w:bidi="he-IL"/>
+        </w:rPr>
+        <w:t>ע</w:t>
+      </w:r>
+      <w:r>
+        <w:rPr>
+          <w:rFonts w:asciiTheme="minorBidi" w:hAnsiTheme="minorBidi" w:hint="cs"/>
+          <w:b/>
+          <w:bCs/>
+          <w:rtl/>
+          <w:lang w:bidi="he-IL"/>
+        </w:rPr>
+        <w:t>רך הזה כדי לחש</w:t>
+      </w:r>
+      <w:r>
+        <w:rPr>
+          <w:rFonts w:asciiTheme="minorBidi" w:hAnsiTheme="minorBidi" w:hint="cs"/>
+          <w:b/>
+          <w:bCs/>
+          <w:rtl/>
+          <w:lang w:bidi="he-IL"/>
+        </w:rPr>
+        <w:t xml:space="preserve">ב כדי לחשב את ערך ה </w:t>
+      </w:r>
+      <w:proofErr w:type="spellStart"/>
+      <w:r>
+        <w:rPr>
+          <w:rFonts w:asciiTheme="minorBidi" w:hAnsiTheme="minorBidi"/>
+          <w:b/>
+          <w:bCs/>
+          <w:lang w:bidi="he-IL"/>
+        </w:rPr>
+        <w:t>tfidf</w:t>
+      </w:r>
+      <w:proofErr w:type="spellEnd"/>
+      <w:r>
+        <w:rPr>
+          <w:rFonts w:asciiTheme="minorBidi" w:hAnsiTheme="minorBidi" w:hint="cs"/>
+          <w:b/>
+          <w:bCs/>
+          <w:rtl/>
+          <w:lang w:bidi="he-IL"/>
+        </w:rPr>
+        <w:t xml:space="preserve">, ולחישוב ערך ה- </w:t>
+      </w:r>
+      <w:proofErr w:type="spellStart"/>
+      <w:r>
+        <w:rPr>
+          <w:rFonts w:asciiTheme="minorBidi" w:hAnsiTheme="minorBidi"/>
+          <w:b/>
+          <w:bCs/>
+          <w:lang w:bidi="he-IL"/>
+        </w:rPr>
+        <w:t>tfidf</w:t>
+      </w:r>
+      <w:proofErr w:type="spellEnd"/>
+      <w:r>
+        <w:rPr>
+          <w:rFonts w:asciiTheme="minorBidi" w:hAnsiTheme="minorBidi" w:hint="cs"/>
+          <w:b/>
+          <w:bCs/>
+          <w:rtl/>
+          <w:lang w:bidi="he-IL"/>
+        </w:rPr>
+        <w:t xml:space="preserve"> נשתמש גם </w:t>
+      </w:r>
+      <w:proofErr w:type="spellStart"/>
+      <w:r>
+        <w:rPr>
+          <w:rFonts w:asciiTheme="minorBidi" w:hAnsiTheme="minorBidi" w:hint="cs"/>
+          <w:b/>
+          <w:bCs/>
+          <w:rtl/>
+          <w:lang w:bidi="he-IL"/>
+        </w:rPr>
+        <w:t>בפונקצית</w:t>
+      </w:r>
+      <w:proofErr w:type="spellEnd"/>
+      <w:r>
+        <w:rPr>
+          <w:rFonts w:asciiTheme="minorBidi" w:hAnsiTheme="minorBidi" w:hint="cs"/>
+          <w:b/>
+          <w:bCs/>
+          <w:rtl/>
+          <w:lang w:bidi="he-IL"/>
+        </w:rPr>
+        <w:t xml:space="preserve"> עזר </w:t>
+      </w:r>
+      <w:proofErr w:type="spellStart"/>
+      <w:r>
+        <w:rPr>
+          <w:rFonts w:asciiTheme="minorBidi" w:hAnsiTheme="minorBidi"/>
+          <w:b/>
+          <w:bCs/>
+          <w:lang w:bidi="he-IL"/>
+        </w:rPr>
+        <w:t>compute_tfidf</w:t>
+      </w:r>
+      <w:proofErr w:type="spellEnd"/>
+      <w:r>
+        <w:rPr>
+          <w:rFonts w:asciiTheme="minorBidi" w:hAnsiTheme="minorBidi" w:hint="cs"/>
+          <w:b/>
+          <w:bCs/>
+          <w:rtl/>
+          <w:lang w:bidi="he-IL"/>
+        </w:rPr>
+        <w:t xml:space="preserve"> שמחשבת הערך על ידי הצבת הארגומנטים המועברים לפונקציה כמו </w:t>
+      </w:r>
+      <w:proofErr w:type="spellStart"/>
+      <w:r>
+        <w:rPr>
+          <w:rFonts w:asciiTheme="minorBidi" w:hAnsiTheme="minorBidi"/>
+          <w:b/>
+          <w:bCs/>
+          <w:lang w:bidi="he-IL"/>
+        </w:rPr>
+        <w:t>ngram</w:t>
+      </w:r>
+      <w:proofErr w:type="spellEnd"/>
+      <w:r>
+        <w:rPr>
+          <w:rFonts w:asciiTheme="minorBidi" w:hAnsiTheme="minorBidi"/>
+          <w:b/>
+          <w:bCs/>
+          <w:lang w:bidi="he-IL"/>
+        </w:rPr>
+        <w:t xml:space="preserve">, </w:t>
+      </w:r>
+      <w:proofErr w:type="spellStart"/>
+      <w:r>
+        <w:rPr>
+          <w:rFonts w:asciiTheme="minorBidi" w:hAnsiTheme="minorBidi"/>
+          <w:b/>
+          <w:bCs/>
+          <w:lang w:bidi="he-IL"/>
+        </w:rPr>
+        <w:t>ngram_frequencies</w:t>
+      </w:r>
+      <w:proofErr w:type="spellEnd"/>
+      <w:r>
+        <w:rPr>
+          <w:rFonts w:asciiTheme="minorBidi" w:hAnsiTheme="minorBidi"/>
+          <w:b/>
+          <w:bCs/>
+          <w:lang w:bidi="he-IL"/>
+        </w:rPr>
+        <w:t xml:space="preserve">, </w:t>
+      </w:r>
+      <w:proofErr w:type="spellStart"/>
+      <w:r>
+        <w:rPr>
+          <w:rFonts w:asciiTheme="minorBidi" w:hAnsiTheme="minorBidi"/>
+          <w:b/>
+          <w:bCs/>
+          <w:lang w:bidi="he-IL"/>
+        </w:rPr>
+        <w:t>document_frequencies</w:t>
+      </w:r>
+      <w:proofErr w:type="spellEnd"/>
+      <w:r>
+        <w:rPr>
+          <w:rFonts w:asciiTheme="minorBidi" w:hAnsiTheme="minorBidi"/>
+          <w:b/>
+          <w:bCs/>
+          <w:lang w:bidi="he-IL"/>
+        </w:rPr>
+        <w:t xml:space="preserve">, </w:t>
+      </w:r>
+      <w:proofErr w:type="spellStart"/>
+      <w:r>
+        <w:rPr>
+          <w:rFonts w:asciiTheme="minorBidi" w:hAnsiTheme="minorBidi"/>
+          <w:b/>
+          <w:bCs/>
+          <w:lang w:bidi="he-IL"/>
+        </w:rPr>
+        <w:t>num_documents</w:t>
+      </w:r>
+      <w:proofErr w:type="spellEnd"/>
+      <w:r>
+        <w:rPr>
+          <w:rFonts w:asciiTheme="minorBidi" w:hAnsiTheme="minorBidi" w:hint="cs"/>
+          <w:b/>
+          <w:bCs/>
+          <w:rtl/>
+          <w:lang w:bidi="he-IL"/>
+        </w:rPr>
+        <w:t xml:space="preserve"> בנוסחת המדד ולאחר החישוב הפונקציה מחזירה את התוצאה.</w:t>
+      </w:r>
     </w:p>
     <w:p>
       <w:pPr>
+        <w:bidi/>
+        <w:ind w:left="720"/>
+        <w:jc w:val="both"/>
+        <w:rPr>
+          <w:rFonts w:asciiTheme="minorBidi" w:hAnsiTheme="minorBidi"/>
+          <w:b/>
+          <w:bCs/>
+          <w:rtl/>
+          <w:lang w:bidi="he-IL"/>
+        </w:rPr>
+      </w:pPr>
+    </w:p>
+    <w:p>
+      <w:pPr>
+        <w:bidi/>
+        <w:ind w:left="720"/>
+        <w:jc w:val="both"/>
+        <w:rPr>
+          <w:rFonts w:asciiTheme="minorBidi" w:hAnsiTheme="minorBidi"/>
+          <w:b/>
+          <w:bCs/>
+          <w:rtl/>
+          <w:lang w:bidi="he-IL"/>
+        </w:rPr>
+      </w:pPr>
+    </w:p>
+    <w:p>
+      <w:pPr>
         <w:jc w:val="right"/>
         <w:rPr>
           <w:rFonts w:asciiTheme="minorBidi" w:hAnsiTheme="minorBidi"/>
@@ -2590,6 +3349,7 @@
           <w:rtl/>
           <w:lang w:bidi="he-IL"/>
         </w:rPr>
+        <w:lastRenderedPageBreak/>
         <w:t xml:space="preserve">שלב </w:t>
       </w:r>
       <w:r>
@@ -2668,17 +3428,7 @@
           <w:bCs/>
           <w:lang w:bidi="he-IL"/>
         </w:rPr>
-        <w:t>mask_tokens_in_</w:t>
-      </w:r>
-      <w:proofErr w:type="gramStart"/>
-      <w:r>
-        <w:rPr>
-          <w:rFonts w:asciiTheme="minorBidi" w:hAnsiTheme="minorBidi"/>
-          <w:b/>
-          <w:bCs/>
-          <w:lang w:bidi="he-IL"/>
-        </w:rPr>
-        <w:t>sentences</w:t>
+        <w:t>mask_tokens_in_sentences</w:t>
       </w:r>
       <w:proofErr w:type="spellEnd"/>
       <w:r>
@@ -2710,11 +3460,10 @@
         </w:rPr>
         <w:t>פונקציית</w:t>
       </w:r>
-      <w:proofErr w:type="gramEnd"/>
     </w:p>
     <w:p>
       <w:pPr>
-        <w:jc w:val="right"/>
+        <w:bidi/>
         <w:rPr>
           <w:rFonts w:asciiTheme="minorBidi" w:hAnsiTheme="minorBidi"/>
           <w:b/>
@@ -2750,71 +3499,55 @@
           <w:rtl/>
           <w:lang w:bidi="he-IL"/>
         </w:rPr>
-        <w:t>המקוריים כתבנו לקובץ</w:t>
-      </w:r>
-      <w:r>
-        <w:rPr>
-          <w:rFonts w:asciiTheme="minorBidi" w:hAnsiTheme="minorBidi"/>
-          <w:b/>
-          <w:bCs/>
-          <w:rtl/>
-        </w:rPr>
-        <w:t xml:space="preserve"> </w:t>
-      </w:r>
-      <w:r>
-        <w:rPr>
-          <w:rFonts w:asciiTheme="minorBidi" w:hAnsiTheme="minorBidi"/>
-          <w:b/>
-          <w:bCs/>
-        </w:rPr>
-        <w:t xml:space="preserve"> </w:t>
-      </w:r>
-      <w:r>
-        <w:rPr>
-          <w:rFonts w:asciiTheme="minorBidi" w:hAnsiTheme="minorBidi"/>
-          <w:b/>
-          <w:bCs/>
-          <w:lang w:bidi="he-IL"/>
-        </w:rPr>
-        <w:t xml:space="preserve">original_sampled_sents.txt </w:t>
-      </w:r>
-      <w:r>
-        <w:rPr>
-          <w:rFonts w:asciiTheme="minorBidi" w:hAnsiTheme="minorBidi"/>
-          <w:b/>
-          <w:bCs/>
-          <w:rtl/>
-          <w:lang w:bidi="he-IL"/>
-        </w:rPr>
-        <w:t>ואת הממוסכים כתבנו לקובץ</w:t>
-      </w:r>
-      <w:r>
-        <w:rPr>
-          <w:rFonts w:asciiTheme="minorBidi" w:hAnsiTheme="minorBidi"/>
-          <w:b/>
-          <w:bCs/>
-          <w:rtl/>
-          <w:lang w:bidi="he-IL"/>
-        </w:rPr>
-        <w:br/>
-      </w:r>
-      <w:r>
-        <w:rPr>
-          <w:rFonts w:asciiTheme="minorBidi" w:hAnsiTheme="minorBidi"/>
-          <w:b/>
-          <w:bCs/>
+        <w:t>המקוריים כתבנו לקוב</w:t>
+      </w:r>
+      <w:r>
+        <w:rPr>
+          <w:rFonts w:asciiTheme="minorBidi" w:hAnsiTheme="minorBidi" w:hint="cs"/>
+          <w:b/>
+          <w:bCs/>
+          <w:rtl/>
+          <w:lang w:bidi="he-IL"/>
+        </w:rPr>
+        <w:t xml:space="preserve">ץ </w:t>
+      </w:r>
+      <w:r>
+        <w:rPr>
+          <w:rFonts w:asciiTheme="minorBidi" w:hAnsiTheme="minorBidi"/>
+          <w:b/>
+          <w:bCs/>
+          <w:lang w:bidi="he-IL"/>
+        </w:rPr>
+        <w:t>original_sampled_sents.txt</w:t>
+      </w:r>
+      <w:r>
+        <w:rPr>
+          <w:rFonts w:asciiTheme="minorBidi" w:hAnsiTheme="minorBidi" w:hint="cs"/>
+          <w:b/>
+          <w:bCs/>
+          <w:rtl/>
+          <w:lang w:bidi="he-IL"/>
+        </w:rPr>
+        <w:t xml:space="preserve"> ואת הממוסכים כתבנו לקובץ </w:t>
+      </w:r>
+      <w:r>
+        <w:rPr>
+          <w:rFonts w:asciiTheme="minorBidi" w:hAnsiTheme="minorBidi"/>
+          <w:b/>
+          <w:bCs/>
+          <w:lang w:bidi="he-IL"/>
+        </w:rPr>
+        <w:t>masked_sampled_sents.txt</w:t>
+      </w:r>
+      <w:r>
+        <w:rPr>
+          <w:rFonts w:asciiTheme="minorBidi" w:hAnsiTheme="minorBidi" w:hint="cs"/>
+          <w:b/>
+          <w:bCs/>
+          <w:rtl/>
           <w:lang w:bidi="he-IL"/>
         </w:rPr>
         <w:t>.</w:t>
-      </w:r>
-      <w:r>
-        <w:rPr>
-          <w:rFonts w:asciiTheme="minorBidi" w:hAnsiTheme="minorBidi"/>
-          <w:b/>
-          <w:bCs/>
-          <w:lang w:bidi="he-IL"/>
-        </w:rPr>
-        <w:t>masked_sampled_sents.txt</w:t>
       </w:r>
     </w:p>
     <w:p>
@@ -2948,25 +3681,97 @@
           <w:rtl/>
           <w:lang w:bidi="he-IL"/>
         </w:rPr>
-        <w:t>למשל, אם המשפט היה "רק ביום</w:t>
-      </w:r>
-      <w:r>
-        <w:rPr>
-          <w:rFonts w:asciiTheme="minorBidi" w:hAnsiTheme="minorBidi"/>
-          <w:b/>
-          <w:bCs/>
+        <w:t>למשל, אם המשפט היה "</w:t>
+      </w:r>
+      <w:r>
+        <w:rPr>
+          <w:rFonts w:asciiTheme="minorBidi" w:hAnsiTheme="minorBidi" w:cs="Arial" w:hint="cs"/>
+          <w:b/>
+          <w:bCs/>
+          <w:rtl/>
+          <w:lang w:bidi="he-IL"/>
+        </w:rPr>
+        <w:t>אדוני</w:t>
+      </w:r>
+      <w:r>
+        <w:rPr>
+          <w:rFonts w:asciiTheme="minorBidi" w:hAnsiTheme="minorBidi" w:cs="Arial"/>
+          <w:b/>
+          <w:bCs/>
+          <w:rtl/>
+          <w:lang w:bidi="he-IL"/>
+        </w:rPr>
+        <w:t xml:space="preserve"> [*] </w:t>
+      </w:r>
+      <w:r>
+        <w:rPr>
+          <w:rFonts w:asciiTheme="minorBidi" w:hAnsiTheme="minorBidi" w:cs="Arial" w:hint="cs"/>
+          <w:b/>
+          <w:bCs/>
+          <w:rtl/>
+          <w:lang w:bidi="he-IL"/>
+        </w:rPr>
+        <w:t>אתה</w:t>
+      </w:r>
+      <w:r>
+        <w:rPr>
+          <w:rFonts w:asciiTheme="minorBidi" w:hAnsiTheme="minorBidi" w:cs="Arial"/>
+          <w:b/>
+          <w:bCs/>
+          <w:rtl/>
           <w:lang w:bidi="he-IL"/>
         </w:rPr>
         <w:t xml:space="preserve"> </w:t>
       </w:r>
       <w:r>
         <w:rPr>
-          <w:rFonts w:asciiTheme="minorBidi" w:hAnsiTheme="minorBidi"/>
-          <w:b/>
-          <w:bCs/>
-          <w:lang w:bidi="he-IL"/>
-        </w:rPr>
-        <w:t>[*]</w:t>
+          <w:rFonts w:asciiTheme="minorBidi" w:hAnsiTheme="minorBidi" w:cs="Arial" w:hint="cs"/>
+          <w:b/>
+          <w:bCs/>
+          <w:rtl/>
+          <w:lang w:bidi="he-IL"/>
+        </w:rPr>
+        <w:t>שאלת</w:t>
+      </w:r>
+      <w:r>
+        <w:rPr>
+          <w:rFonts w:asciiTheme="minorBidi" w:hAnsiTheme="minorBidi" w:cs="Arial"/>
+          <w:b/>
+          <w:bCs/>
+          <w:rtl/>
+          <w:lang w:bidi="he-IL"/>
+        </w:rPr>
+        <w:t xml:space="preserve"> , </w:t>
+      </w:r>
+      <w:r>
+        <w:rPr>
+          <w:rFonts w:asciiTheme="minorBidi" w:hAnsiTheme="minorBidi" w:cs="Arial" w:hint="cs"/>
+          <w:b/>
+          <w:bCs/>
+          <w:rtl/>
+          <w:lang w:bidi="he-IL"/>
+        </w:rPr>
+        <w:t>אני</w:t>
+      </w:r>
+      <w:r>
+        <w:rPr>
+          <w:rFonts w:asciiTheme="minorBidi" w:hAnsiTheme="minorBidi" w:cs="Arial"/>
+          <w:b/>
+          <w:bCs/>
+          <w:rtl/>
+          <w:lang w:bidi="he-IL"/>
+        </w:rPr>
+        <w:t xml:space="preserve"> </w:t>
+      </w:r>
+      <w:r>
+        <w:rPr>
+          <w:rFonts w:asciiTheme="minorBidi" w:hAnsiTheme="minorBidi" w:cs="Arial" w:hint="cs"/>
+          <w:b/>
+          <w:bCs/>
+          <w:rtl/>
+          <w:lang w:bidi="he-IL"/>
+        </w:rPr>
+        <w:t>אענה</w:t>
       </w:r>
       <w:r>
         <w:rPr>
@@ -2975,9 +3780,10 @@
           <w:bCs/>
           <w:i/>
           <w:iCs/>
-          <w:lang w:bidi="he-IL"/>
-        </w:rPr>
-        <w:t xml:space="preserve"> </w:t>
+          <w:rtl/>
+          <w:lang w:bidi="he-IL"/>
+        </w:rPr>
+        <w:t>", המודל ניסה לנבא את המילה במקום</w:t>
       </w:r>
       <w:r>
         <w:rPr>
@@ -2986,10 +3792,9 @@
           <w:bCs/>
           <w:i/>
           <w:iCs/>
-          <w:rtl/>
-          <w:lang w:bidi="he-IL"/>
-        </w:rPr>
-        <w:t>ראיתי את הפקס", המודל ניסה לנבא את המילה במקום</w:t>
+          <w:lang w:bidi="he-IL"/>
+        </w:rPr>
+        <w:t xml:space="preserve"> "</w:t>
       </w:r>
       <w:r>
         <w:rPr>
@@ -3000,17 +3805,6 @@
           <w:iCs/>
           <w:lang w:bidi="he-IL"/>
         </w:rPr>
-        <w:t xml:space="preserve"> "</w:t>
-      </w:r>
-      <w:r>
-        <w:rPr>
-          <w:rFonts w:asciiTheme="minorBidi" w:hAnsiTheme="minorBidi"/>
-          <w:b/>
-          <w:bCs/>
-          <w:i/>
-          <w:iCs/>
-          <w:lang w:bidi="he-IL"/>
-        </w:rPr>
         <w:t>[*]</w:t>
       </w:r>
       <w:r>
@@ -3020,7 +3814,7 @@
           <w:bCs/>
           <w:lang w:bidi="he-IL"/>
         </w:rPr>
-        <w:t xml:space="preserve">". </w:t>
+        <w:t xml:space="preserve">" </w:t>
       </w:r>
       <w:r>
         <w:rPr>
@@ -3048,6 +3842,15 @@
           <w:bCs/>
           <w:lang w:bidi="he-IL"/>
         </w:rPr>
+        <w:t xml:space="preserve"> </w:t>
+      </w:r>
+      <w:r>
+        <w:rPr>
+          <w:rFonts w:asciiTheme="minorBidi" w:hAnsiTheme="minorBidi"/>
+          <w:b/>
+          <w:bCs/>
+          <w:lang w:bidi="he-IL"/>
+        </w:rPr>
         <w:t xml:space="preserve">sampled_sents_results.txt </w:t>
       </w:r>
       <w:r>
@@ -3058,7 +3861,127 @@
           <w:rtl/>
           <w:lang w:bidi="he-IL"/>
         </w:rPr>
-        <w:t>ניתן לראות שחזה "חמישי", כנראה כי "רק ביום חמישי ראיתי את הפקס" הייתה אופציה שהמודל העריך כבעלת הסתברות גבוהה יחסית</w:t>
+        <w:t>ניתן לראות שחזה "</w:t>
+      </w:r>
+      <w:r>
+        <w:rPr>
+          <w:rFonts w:asciiTheme="minorBidi" w:hAnsiTheme="minorBidi" w:hint="cs"/>
+          <w:b/>
+          <w:bCs/>
+          <w:rtl/>
+          <w:lang w:bidi="he-IL"/>
+        </w:rPr>
+        <w:t>,</w:t>
+      </w:r>
+      <w:r>
+        <w:rPr>
+          <w:rFonts w:asciiTheme="minorBidi" w:hAnsiTheme="minorBidi"/>
+          <w:b/>
+          <w:bCs/>
+          <w:rtl/>
+          <w:lang w:bidi="he-IL"/>
+        </w:rPr>
+        <w:t>", כנראה כי "</w:t>
+      </w:r>
+      <w:r>
+        <w:rPr>
+          <w:rFonts w:asciiTheme="minorBidi" w:hAnsiTheme="minorBidi" w:cs="Arial" w:hint="cs"/>
+          <w:b/>
+          <w:bCs/>
+          <w:rtl/>
+          <w:lang w:bidi="he-IL"/>
+        </w:rPr>
+        <w:t>אדוני</w:t>
+      </w:r>
+      <w:r>
+        <w:rPr>
+          <w:rFonts w:asciiTheme="minorBidi" w:hAnsiTheme="minorBidi" w:cs="Arial"/>
+          <w:b/>
+          <w:bCs/>
+          <w:rtl/>
+          <w:lang w:bidi="he-IL"/>
+        </w:rPr>
+        <w:t xml:space="preserve"> , </w:t>
+      </w:r>
+      <w:r>
+        <w:rPr>
+          <w:rFonts w:asciiTheme="minorBidi" w:hAnsiTheme="minorBidi" w:cs="Arial" w:hint="cs"/>
+          <w:b/>
+          <w:bCs/>
+          <w:rtl/>
+          <w:lang w:bidi="he-IL"/>
+        </w:rPr>
+        <w:t>אתה</w:t>
+      </w:r>
+      <w:r>
+        <w:rPr>
+          <w:rFonts w:asciiTheme="minorBidi" w:hAnsiTheme="minorBidi" w:cs="Arial"/>
+          <w:b/>
+          <w:bCs/>
+          <w:rtl/>
+          <w:lang w:bidi="he-IL"/>
+        </w:rPr>
+        <w:t xml:space="preserve"> </w:t>
+      </w:r>
+      <w:r>
+        <w:rPr>
+          <w:rFonts w:asciiTheme="minorBidi" w:hAnsiTheme="minorBidi" w:cs="Arial" w:hint="cs"/>
+          <w:b/>
+          <w:bCs/>
+          <w:rtl/>
+          <w:lang w:bidi="he-IL"/>
+        </w:rPr>
+        <w:t>שאלת</w:t>
+      </w:r>
+      <w:r>
+        <w:rPr>
+          <w:rFonts w:asciiTheme="minorBidi" w:hAnsiTheme="minorBidi" w:cs="Arial"/>
+          <w:b/>
+          <w:bCs/>
+          <w:rtl/>
+          <w:lang w:bidi="he-IL"/>
+        </w:rPr>
+        <w:t xml:space="preserve"> , </w:t>
+      </w:r>
+      <w:r>
+        <w:rPr>
+          <w:rFonts w:asciiTheme="minorBidi" w:hAnsiTheme="minorBidi" w:cs="Arial" w:hint="cs"/>
+          <w:b/>
+          <w:bCs/>
+          <w:rtl/>
+          <w:lang w:bidi="he-IL"/>
+        </w:rPr>
+        <w:t>אני</w:t>
+      </w:r>
+      <w:r>
+        <w:rPr>
+          <w:rFonts w:asciiTheme="minorBidi" w:hAnsiTheme="minorBidi" w:cs="Arial"/>
+          <w:b/>
+          <w:bCs/>
+          <w:rtl/>
+          <w:lang w:bidi="he-IL"/>
+        </w:rPr>
+        <w:t xml:space="preserve"> </w:t>
+      </w:r>
+      <w:r>
+        <w:rPr>
+          <w:rFonts w:asciiTheme="minorBidi" w:hAnsiTheme="minorBidi" w:cs="Arial" w:hint="cs"/>
+          <w:b/>
+          <w:bCs/>
+          <w:rtl/>
+          <w:lang w:bidi="he-IL"/>
+        </w:rPr>
+        <w:t>אענה</w:t>
+      </w:r>
+      <w:r>
+        <w:rPr>
+          <w:rFonts w:asciiTheme="minorBidi" w:hAnsiTheme="minorBidi"/>
+          <w:b/>
+          <w:bCs/>
+          <w:rtl/>
+          <w:lang w:bidi="he-IL"/>
+        </w:rPr>
+        <w:t>" הייתה אופציה שהמודל העריך כבעלת הסתברות גבוהה יחסית</w:t>
       </w:r>
       <w:r>
         <w:rPr>
@@ -3088,7 +4011,6 @@
           <w:rtl/>
           <w:lang w:bidi="he-IL"/>
         </w:rPr>
-        <w:lastRenderedPageBreak/>
         <w:t xml:space="preserve">כמו כן, חישבנו את ההסתברות של המשפט המשוחזר בכל אחד משני המודלים (מליאה </w:t>
       </w:r>
       <w:r>
@@ -3128,6 +4050,7 @@
           <w:rFonts w:asciiTheme="minorBidi" w:hAnsiTheme="minorBidi"/>
           <w:b/>
           <w:bCs/>
+          <w:rtl/>
           <w:lang w:bidi="he-IL"/>
         </w:rPr>
       </w:pPr>
@@ -3150,6 +4073,7 @@
           <w:rFonts w:asciiTheme="minorBidi" w:hAnsiTheme="minorBidi"/>
           <w:b/>
           <w:bCs/>
+          <w:rtl/>
           <w:lang w:bidi="he-IL"/>
         </w:rPr>
       </w:pPr>
@@ -3337,45 +4261,125 @@
           <w:rtl/>
           <w:lang w:bidi="he-IL"/>
         </w:rPr>
-        <w:t>5774.29</w:t>
-      </w:r>
-      <w:r>
-        <w:rPr>
-          <w:rFonts w:asciiTheme="minorBidi" w:hAnsiTheme="minorBidi"/>
-          <w:b/>
-          <w:bCs/>
-          <w:rtl/>
-          <w:lang w:bidi="he-IL"/>
-        </w:rPr>
-        <w:t xml:space="preserve">). משמעות הדבר היא שהמודל, במימוש הנוכחי (עם הענשות ומשקלים מאוד מוטים </w:t>
+        <w:t>12890.42</w:t>
+      </w:r>
+      <w:r>
+        <w:rPr>
+          <w:rFonts w:asciiTheme="minorBidi" w:hAnsiTheme="minorBidi"/>
+          <w:b/>
+          <w:bCs/>
+          <w:rtl/>
+          <w:lang w:bidi="he-IL"/>
+        </w:rPr>
+        <w:t>). משמעות הדבר היא שהמודל, במימוש הנוכחי לא מנבא היטב את הטוקנים הממוסכים. זה צפוי, שכן המודל הוא די בסיסי</w:t>
+      </w:r>
+      <w:r>
+        <w:rPr>
+          <w:rFonts w:asciiTheme="minorBidi" w:hAnsiTheme="minorBidi" w:hint="cs"/>
+          <w:b/>
+          <w:bCs/>
+          <w:rtl/>
+          <w:lang w:bidi="he-IL"/>
+        </w:rPr>
+        <w:t xml:space="preserve">. ראינו עם הרבה ניסויים גם שככל אנחנו משנים את </w:t>
       </w:r>
       <w:proofErr w:type="spellStart"/>
       <w:r>
         <w:rPr>
-          <w:rFonts w:asciiTheme="minorBidi" w:hAnsiTheme="minorBidi"/>
-          <w:b/>
-          <w:bCs/>
-          <w:rtl/>
-          <w:lang w:bidi="he-IL"/>
-        </w:rPr>
-        <w:t>לטריגרמות</w:t>
+          <w:rFonts w:asciiTheme="minorBidi" w:hAnsiTheme="minorBidi" w:hint="cs"/>
+          <w:b/>
+          <w:bCs/>
+          <w:rtl/>
+          <w:lang w:bidi="he-IL"/>
+        </w:rPr>
+        <w:t>הלמדות</w:t>
       </w:r>
       <w:proofErr w:type="spellEnd"/>
       <w:r>
         <w:rPr>
-          <w:rFonts w:asciiTheme="minorBidi" w:hAnsiTheme="minorBidi"/>
-          <w:b/>
-          <w:bCs/>
-          <w:rtl/>
-          <w:lang w:bidi="he-IL"/>
-        </w:rPr>
-        <w:t xml:space="preserve"> ולפיסוק) לא מנבא היטב את הטוקנים הממוסכים. זה צפוי, שכן המודל הוא די בסיסי, ובנוסף החלת ענישות על טוקנים נפוצים עלולה להקשות על המודל ולגרום לו לבחור טוקנים פחות מתאימים</w:t>
-      </w:r>
-      <w:r>
-        <w:rPr>
-          <w:rFonts w:asciiTheme="minorBidi" w:hAnsiTheme="minorBidi"/>
-          <w:b/>
-          <w:bCs/>
+          <w:rFonts w:asciiTheme="minorBidi" w:hAnsiTheme="minorBidi" w:hint="cs"/>
+          <w:b/>
+          <w:bCs/>
+          <w:rtl/>
+          <w:lang w:bidi="he-IL"/>
+        </w:rPr>
+        <w:t xml:space="preserve"> ונותנים משקל יותר גבוה ל </w:t>
+      </w:r>
+      <w:r>
+        <w:rPr>
+          <w:rFonts w:asciiTheme="minorBidi" w:hAnsiTheme="minorBidi"/>
+          <w:b/>
+          <w:bCs/>
+          <w:lang w:bidi="he-IL"/>
+        </w:rPr>
+        <w:t>trigrams</w:t>
+      </w:r>
+      <w:r>
+        <w:rPr>
+          <w:rFonts w:asciiTheme="minorBidi" w:hAnsiTheme="minorBidi" w:hint="cs"/>
+          <w:b/>
+          <w:bCs/>
+          <w:rtl/>
+          <w:lang w:bidi="he-IL"/>
+        </w:rPr>
+        <w:t xml:space="preserve"> קיבלנו </w:t>
+      </w:r>
+      <w:r>
+        <w:rPr>
+          <w:rFonts w:asciiTheme="minorBidi" w:hAnsiTheme="minorBidi"/>
+          <w:b/>
+          <w:bCs/>
+          <w:lang w:bidi="he-IL"/>
+        </w:rPr>
+        <w:t>perplexity</w:t>
+      </w:r>
+      <w:r>
+        <w:rPr>
+          <w:rFonts w:asciiTheme="minorBidi" w:hAnsiTheme="minorBidi" w:hint="cs"/>
+          <w:b/>
+          <w:bCs/>
+          <w:rtl/>
+          <w:lang w:bidi="he-IL"/>
+        </w:rPr>
+        <w:t xml:space="preserve"> יותר טובה אבל הגענו למצב שבו </w:t>
+      </w:r>
+      <w:proofErr w:type="spellStart"/>
+      <w:r>
+        <w:rPr>
+          <w:rFonts w:asciiTheme="minorBidi" w:hAnsiTheme="minorBidi" w:hint="cs"/>
+          <w:b/>
+          <w:bCs/>
+          <w:rtl/>
+          <w:lang w:bidi="he-IL"/>
+        </w:rPr>
+        <w:t>הלמדות</w:t>
+      </w:r>
+      <w:proofErr w:type="spellEnd"/>
+      <w:r>
+        <w:rPr>
+          <w:rFonts w:asciiTheme="minorBidi" w:hAnsiTheme="minorBidi" w:hint="cs"/>
+          <w:b/>
+          <w:bCs/>
+          <w:rtl/>
+          <w:lang w:bidi="he-IL"/>
+        </w:rPr>
+        <w:t xml:space="preserve"> החלו להשפיע באופן רע על ה </w:t>
+      </w:r>
+      <w:r>
+        <w:rPr>
+          <w:rFonts w:asciiTheme="minorBidi" w:hAnsiTheme="minorBidi"/>
+          <w:b/>
+          <w:bCs/>
+          <w:lang w:bidi="he-IL"/>
+        </w:rPr>
+        <w:t>perplexity</w:t>
+      </w:r>
+      <w:r>
+        <w:rPr>
+          <w:rFonts w:asciiTheme="minorBidi" w:hAnsiTheme="minorBidi" w:hint="cs"/>
+          <w:b/>
+          <w:bCs/>
+          <w:rtl/>
           <w:lang w:bidi="he-IL"/>
         </w:rPr>
         <w:t>.</w:t>
@@ -3388,9 +4392,78 @@
           <w:rFonts w:asciiTheme="minorBidi" w:hAnsiTheme="minorBidi"/>
           <w:b/>
           <w:bCs/>
-          <w:lang w:bidi="he-IL"/>
-        </w:rPr>
-      </w:pPr>
+          <w:rtl/>
+          <w:lang w:bidi="he-IL"/>
+        </w:rPr>
+      </w:pPr>
+      <w:r>
+        <w:rPr>
+          <w:rFonts w:asciiTheme="minorBidi" w:hAnsiTheme="minorBidi" w:hint="cs"/>
+          <w:b/>
+          <w:bCs/>
+          <w:rtl/>
+          <w:lang w:bidi="he-IL"/>
+        </w:rPr>
+        <w:t xml:space="preserve">הנוסחה שהשתמשנו בה היא: </w:t>
+      </w:r>
+      <w:r>
+        <w:rPr>
+          <w:rFonts w:asciiTheme="minorBidi" w:hAnsiTheme="minorBidi"/>
+          <w:b/>
+          <w:bCs/>
+          <w:lang w:bidi="he-IL"/>
+        </w:rPr>
+        <w:t>2^H</w:t>
+      </w:r>
+      <w:r>
+        <w:rPr>
+          <w:rFonts w:asciiTheme="minorBidi" w:hAnsiTheme="minorBidi" w:hint="cs"/>
+          <w:b/>
+          <w:bCs/>
+          <w:rtl/>
+          <w:lang w:bidi="he-IL"/>
+        </w:rPr>
+        <w:t xml:space="preserve"> כך ש: </w:t>
+      </w:r>
+      <w:r>
+        <w:rPr>
+          <w:rFonts w:asciiTheme="minorBidi" w:hAnsiTheme="minorBidi"/>
+          <w:b/>
+          <w:bCs/>
+          <w:lang w:bidi="he-IL"/>
+        </w:rPr>
+        <w:t>H = 1/N * log(P(W1,…,</w:t>
+      </w:r>
+      <w:proofErr w:type="spellStart"/>
+      <w:r>
+        <w:rPr>
+          <w:rFonts w:asciiTheme="minorBidi" w:hAnsiTheme="minorBidi"/>
+          <w:b/>
+          <w:bCs/>
+          <w:lang w:bidi="he-IL"/>
+        </w:rPr>
+        <w:t>Wn</w:t>
+      </w:r>
+      <w:proofErr w:type="spellEnd"/>
+      <w:r>
+        <w:rPr>
+          <w:rFonts w:asciiTheme="minorBidi" w:hAnsiTheme="minorBidi"/>
+          <w:b/>
+          <w:bCs/>
+          <w:lang w:bidi="he-IL"/>
+        </w:rPr>
+        <w:t>)</w:t>
+      </w:r>
+      <w:r>
+        <w:rPr>
+          <w:rFonts w:asciiTheme="minorBidi" w:hAnsiTheme="minorBidi" w:hint="cs"/>
+          <w:b/>
+          <w:bCs/>
+          <w:rtl/>
+          <w:lang w:bidi="he-IL"/>
+        </w:rPr>
+        <w:t>.</w:t>
+      </w:r>
     </w:p>
     <w:p>
       <w:pPr>
@@ -3402,97 +4475,6 @@
           <w:lang w:bidi="he-IL"/>
         </w:rPr>
       </w:pPr>
-      <w:r>
-        <w:rPr>
-          <w:rFonts w:asciiTheme="minorBidi" w:hAnsiTheme="minorBidi"/>
-          <w:b/>
-          <w:bCs/>
-          <w:rtl/>
-          <w:lang w:bidi="he-IL"/>
-        </w:rPr>
-        <w:t>הסבר על הבחירות והמשקלות</w:t>
-      </w:r>
-      <w:r>
-        <w:rPr>
-          <w:rFonts w:asciiTheme="minorBidi" w:hAnsiTheme="minorBidi"/>
-          <w:b/>
-          <w:bCs/>
-          <w:lang w:bidi="he-IL"/>
-        </w:rPr>
-        <w:t>:</w:t>
-      </w:r>
-      <w:r>
-        <w:rPr>
-          <w:rFonts w:asciiTheme="minorBidi" w:hAnsiTheme="minorBidi"/>
-          <w:b/>
-          <w:bCs/>
-          <w:lang w:bidi="he-IL"/>
-        </w:rPr>
-        <w:br/>
-      </w:r>
-      <w:r>
-        <w:rPr>
-          <w:rFonts w:asciiTheme="minorBidi" w:hAnsiTheme="minorBidi"/>
-          <w:b/>
-          <w:bCs/>
-          <w:rtl/>
-          <w:lang w:bidi="he-IL"/>
-        </w:rPr>
-        <w:t>בחרנו משקלים</w:t>
-      </w:r>
-      <w:r>
-        <w:rPr>
-          <w:rFonts w:asciiTheme="minorBidi" w:hAnsiTheme="minorBidi"/>
-          <w:b/>
-          <w:bCs/>
-          <w:lang w:bidi="he-IL"/>
-        </w:rPr>
-        <w:t xml:space="preserve"> (λ1, λ2, λ3) </w:t>
-      </w:r>
-      <w:proofErr w:type="spellStart"/>
-      <w:r>
-        <w:rPr>
-          <w:rFonts w:asciiTheme="minorBidi" w:hAnsiTheme="minorBidi"/>
-          <w:b/>
-          <w:bCs/>
-          <w:rtl/>
-          <w:lang w:bidi="he-IL"/>
-        </w:rPr>
-        <w:t>המתעדפים</w:t>
-      </w:r>
-      <w:proofErr w:type="spellEnd"/>
-      <w:r>
-        <w:rPr>
-          <w:rFonts w:asciiTheme="minorBidi" w:hAnsiTheme="minorBidi"/>
-          <w:b/>
-          <w:bCs/>
-          <w:rtl/>
-          <w:lang w:bidi="he-IL"/>
-        </w:rPr>
-        <w:t xml:space="preserve"> באופן כבד את </w:t>
-      </w:r>
-      <w:proofErr w:type="spellStart"/>
-      <w:r>
-        <w:rPr>
-          <w:rFonts w:asciiTheme="minorBidi" w:hAnsiTheme="minorBidi"/>
-          <w:b/>
-          <w:bCs/>
-          <w:rtl/>
-          <w:lang w:bidi="he-IL"/>
-        </w:rPr>
-        <w:t>הטריגרמה</w:t>
-      </w:r>
-      <w:proofErr w:type="spellEnd"/>
-      <w:r>
-        <w:rPr>
-          <w:rFonts w:asciiTheme="minorBidi" w:hAnsiTheme="minorBidi"/>
-          <w:b/>
-          <w:bCs/>
-          <w:rtl/>
-          <w:lang w:bidi="he-IL"/>
-        </w:rPr>
-        <w:t>, בתקווה שהקונטקסט הרחב יותר יסייע לחיזוי מדויק.</w:t>
-      </w:r>
     </w:p>
     <w:p>
       <w:pPr>
@@ -3512,16 +4494,206 @@
           <w:rtl/>
           <w:lang w:bidi="he-IL"/>
         </w:rPr>
-        <w:t>הוספת ענישה לטוקנים נפוצים הייתה ניסיון למנוע מצב בו המודל כמעט תמיד בוחר מילות עצירה, פיסוק או מילות מפתח חוזרות. עם זאת, הענשה כזו עלולה לפגוע באיכות הניבוי ובהתאמה לנתונים האמיתיים</w:t>
-      </w:r>
-      <w:r>
-        <w:rPr>
-          <w:rFonts w:asciiTheme="minorBidi" w:hAnsiTheme="minorBidi"/>
-          <w:b/>
-          <w:bCs/>
-          <w:lang w:bidi="he-IL"/>
-        </w:rPr>
-        <w:t>.</w:t>
+        <w:t>הסבר על הבחירות והמשקלות</w:t>
+      </w:r>
+      <w:r>
+        <w:rPr>
+          <w:rFonts w:asciiTheme="minorBidi" w:hAnsiTheme="minorBidi"/>
+          <w:b/>
+          <w:bCs/>
+          <w:lang w:bidi="he-IL"/>
+        </w:rPr>
+        <w:t>:</w:t>
+      </w:r>
+      <w:r>
+        <w:rPr>
+          <w:rFonts w:asciiTheme="minorBidi" w:hAnsiTheme="minorBidi"/>
+          <w:b/>
+          <w:bCs/>
+          <w:lang w:bidi="he-IL"/>
+        </w:rPr>
+        <w:br/>
+      </w:r>
+      <w:r>
+        <w:rPr>
+          <w:rFonts w:asciiTheme="minorBidi" w:hAnsiTheme="minorBidi"/>
+          <w:b/>
+          <w:bCs/>
+          <w:rtl/>
+          <w:lang w:bidi="he-IL"/>
+        </w:rPr>
+        <w:t>בחרנו משקלים</w:t>
+      </w:r>
+      <w:r>
+        <w:rPr>
+          <w:rFonts w:asciiTheme="minorBidi" w:hAnsiTheme="minorBidi"/>
+          <w:b/>
+          <w:bCs/>
+          <w:lang w:bidi="he-IL"/>
+        </w:rPr>
+        <w:t xml:space="preserve"> (λ1</w:t>
+      </w:r>
+      <w:r>
+        <w:rPr>
+          <w:rFonts w:asciiTheme="minorBidi" w:hAnsiTheme="minorBidi"/>
+          <w:b/>
+          <w:bCs/>
+          <w:lang w:bidi="he-IL"/>
+        </w:rPr>
+        <w:t xml:space="preserve"> = </w:t>
+      </w:r>
+      <w:r>
+        <w:rPr>
+          <w:rFonts w:asciiTheme="minorBidi" w:hAnsiTheme="minorBidi"/>
+          <w:b/>
+          <w:bCs/>
+          <w:lang w:bidi="he-IL"/>
+        </w:rPr>
+        <w:t>0.</w:t>
+      </w:r>
+      <w:r>
+        <w:rPr>
+          <w:rFonts w:asciiTheme="minorBidi" w:hAnsiTheme="minorBidi"/>
+          <w:b/>
+          <w:bCs/>
+          <w:lang w:bidi="he-IL"/>
+        </w:rPr>
+        <w:t>7</w:t>
+      </w:r>
+      <w:r>
+        <w:rPr>
+          <w:rFonts w:asciiTheme="minorBidi" w:hAnsiTheme="minorBidi"/>
+          <w:b/>
+          <w:bCs/>
+          <w:lang w:bidi="he-IL"/>
+        </w:rPr>
+        <w:t>, λ2</w:t>
+      </w:r>
+      <w:r>
+        <w:rPr>
+          <w:rFonts w:asciiTheme="minorBidi" w:hAnsiTheme="minorBidi"/>
+          <w:b/>
+          <w:bCs/>
+          <w:lang w:bidi="he-IL"/>
+        </w:rPr>
+        <w:t xml:space="preserve"> = 0.</w:t>
+      </w:r>
+      <w:r>
+        <w:rPr>
+          <w:rFonts w:asciiTheme="minorBidi" w:hAnsiTheme="minorBidi"/>
+          <w:b/>
+          <w:bCs/>
+          <w:lang w:bidi="he-IL"/>
+        </w:rPr>
+        <w:t>01</w:t>
+      </w:r>
+      <w:r>
+        <w:rPr>
+          <w:rFonts w:asciiTheme="minorBidi" w:hAnsiTheme="minorBidi"/>
+          <w:b/>
+          <w:bCs/>
+          <w:lang w:bidi="he-IL"/>
+        </w:rPr>
+        <w:t>, λ3</w:t>
+      </w:r>
+      <w:r>
+        <w:rPr>
+          <w:rFonts w:asciiTheme="minorBidi" w:hAnsiTheme="minorBidi"/>
+          <w:b/>
+          <w:bCs/>
+          <w:lang w:bidi="he-IL"/>
+        </w:rPr>
+        <w:t xml:space="preserve"> = 0.</w:t>
+      </w:r>
+      <w:r>
+        <w:rPr>
+          <w:rFonts w:asciiTheme="minorBidi" w:hAnsiTheme="minorBidi"/>
+          <w:b/>
+          <w:bCs/>
+          <w:lang w:bidi="he-IL"/>
+        </w:rPr>
+        <w:t>29</w:t>
+      </w:r>
+      <w:r>
+        <w:rPr>
+          <w:rFonts w:asciiTheme="minorBidi" w:hAnsiTheme="minorBidi"/>
+          <w:b/>
+          <w:bCs/>
+          <w:lang w:bidi="he-IL"/>
+        </w:rPr>
+        <w:t xml:space="preserve">) </w:t>
+      </w:r>
+      <w:r>
+        <w:rPr>
+          <w:rFonts w:asciiTheme="minorBidi" w:hAnsiTheme="minorBidi"/>
+          <w:b/>
+          <w:bCs/>
+          <w:rtl/>
+          <w:lang w:bidi="he-IL"/>
+        </w:rPr>
+        <w:t>המ</w:t>
+      </w:r>
+      <w:r>
+        <w:rPr>
+          <w:rFonts w:asciiTheme="minorBidi" w:hAnsiTheme="minorBidi" w:hint="cs"/>
+          <w:b/>
+          <w:bCs/>
+          <w:rtl/>
+          <w:lang w:bidi="he-IL"/>
+        </w:rPr>
+        <w:t>ע</w:t>
+      </w:r>
+      <w:r>
+        <w:rPr>
+          <w:rFonts w:asciiTheme="minorBidi" w:hAnsiTheme="minorBidi"/>
+          <w:b/>
+          <w:bCs/>
+          <w:rtl/>
+          <w:lang w:bidi="he-IL"/>
+        </w:rPr>
+        <w:t>ד</w:t>
+      </w:r>
+      <w:r>
+        <w:rPr>
+          <w:rFonts w:asciiTheme="minorBidi" w:hAnsiTheme="minorBidi" w:hint="cs"/>
+          <w:b/>
+          <w:bCs/>
+          <w:rtl/>
+          <w:lang w:bidi="he-IL"/>
+        </w:rPr>
+        <w:t>י</w:t>
+      </w:r>
+      <w:r>
+        <w:rPr>
+          <w:rFonts w:asciiTheme="minorBidi" w:hAnsiTheme="minorBidi"/>
+          <w:b/>
+          <w:bCs/>
+          <w:rtl/>
+          <w:lang w:bidi="he-IL"/>
+        </w:rPr>
+        <w:t xml:space="preserve">פים באופן כבד את </w:t>
+      </w:r>
+      <w:proofErr w:type="spellStart"/>
+      <w:r>
+        <w:rPr>
+          <w:rFonts w:asciiTheme="minorBidi" w:hAnsiTheme="minorBidi"/>
+          <w:b/>
+          <w:bCs/>
+          <w:rtl/>
+          <w:lang w:bidi="he-IL"/>
+        </w:rPr>
+        <w:t>הטריגרמה</w:t>
+      </w:r>
+      <w:proofErr w:type="spellEnd"/>
+      <w:r>
+        <w:rPr>
+          <w:rFonts w:asciiTheme="minorBidi" w:hAnsiTheme="minorBidi"/>
+          <w:b/>
+          <w:bCs/>
+          <w:rtl/>
+          <w:lang w:bidi="he-IL"/>
+        </w:rPr>
+        <w:t>, בתקווה שהקונטקסט הרחב יותר יסייע לחיזוי מדויק.</w:t>
       </w:r>
     </w:p>
     <w:p>
@@ -3534,6 +4706,184 @@
           <w:lang w:bidi="he-IL"/>
         </w:rPr>
       </w:pPr>
+      <w:r>
+        <w:rPr>
+          <w:rFonts w:asciiTheme="minorBidi" w:hAnsiTheme="minorBidi" w:hint="cs"/>
+          <w:b/>
+          <w:bCs/>
+          <w:rtl/>
+          <w:lang w:bidi="he-IL"/>
+        </w:rPr>
+        <w:t xml:space="preserve">גם ראינו שכאשר השתמשנו </w:t>
+      </w:r>
+      <w:proofErr w:type="spellStart"/>
+      <w:r>
+        <w:rPr>
+          <w:rFonts w:asciiTheme="minorBidi" w:hAnsiTheme="minorBidi" w:hint="cs"/>
+          <w:b/>
+          <w:bCs/>
+          <w:rtl/>
+          <w:lang w:bidi="he-IL"/>
+        </w:rPr>
+        <w:t>בלמדות</w:t>
+      </w:r>
+      <w:proofErr w:type="spellEnd"/>
+      <w:r>
+        <w:rPr>
+          <w:rFonts w:asciiTheme="minorBidi" w:hAnsiTheme="minorBidi" w:hint="cs"/>
+          <w:b/>
+          <w:bCs/>
+          <w:rtl/>
+          <w:lang w:bidi="he-IL"/>
+        </w:rPr>
+        <w:t xml:space="preserve"> שנותנות העדפה פחות ל </w:t>
+      </w:r>
+      <w:r>
+        <w:rPr>
+          <w:rFonts w:asciiTheme="minorBidi" w:hAnsiTheme="minorBidi"/>
+          <w:b/>
+          <w:bCs/>
+          <w:lang w:bidi="he-IL"/>
+        </w:rPr>
+        <w:t>trigrams</w:t>
+      </w:r>
+      <w:r>
+        <w:rPr>
+          <w:rFonts w:asciiTheme="minorBidi" w:hAnsiTheme="minorBidi" w:hint="cs"/>
+          <w:b/>
+          <w:bCs/>
+          <w:rtl/>
+          <w:lang w:bidi="he-IL"/>
+        </w:rPr>
+        <w:t xml:space="preserve"> קיבלנו ערך </w:t>
+      </w:r>
+      <w:r>
+        <w:rPr>
+          <w:rFonts w:asciiTheme="minorBidi" w:hAnsiTheme="minorBidi"/>
+          <w:b/>
+          <w:bCs/>
+          <w:lang w:bidi="he-IL"/>
+        </w:rPr>
+        <w:t>perplexity</w:t>
+      </w:r>
+      <w:r>
+        <w:rPr>
+          <w:rFonts w:asciiTheme="minorBidi" w:hAnsiTheme="minorBidi" w:hint="cs"/>
+          <w:b/>
+          <w:bCs/>
+          <w:rtl/>
+          <w:lang w:bidi="he-IL"/>
+        </w:rPr>
+        <w:t xml:space="preserve"> גדול יותר ממה שקיבלנו עם הבחירה של </w:t>
+      </w:r>
+      <w:proofErr w:type="spellStart"/>
+      <w:r>
+        <w:rPr>
+          <w:rFonts w:asciiTheme="minorBidi" w:hAnsiTheme="minorBidi"/>
+          <w:b/>
+          <w:bCs/>
+          <w:lang w:bidi="he-IL"/>
+        </w:rPr>
+        <w:t>lambda_trigrams</w:t>
+      </w:r>
+      <w:proofErr w:type="spellEnd"/>
+      <w:r>
+        <w:rPr>
+          <w:rFonts w:asciiTheme="minorBidi" w:hAnsiTheme="minorBidi"/>
+          <w:b/>
+          <w:bCs/>
+          <w:lang w:bidi="he-IL"/>
+        </w:rPr>
+        <w:t xml:space="preserve"> = 0.</w:t>
+      </w:r>
+      <w:r>
+        <w:rPr>
+          <w:rFonts w:asciiTheme="minorBidi" w:hAnsiTheme="minorBidi"/>
+          <w:b/>
+          <w:bCs/>
+          <w:lang w:bidi="he-IL"/>
+        </w:rPr>
+        <w:t>7</w:t>
+      </w:r>
+      <w:r>
+        <w:rPr>
+          <w:rFonts w:asciiTheme="minorBidi" w:hAnsiTheme="minorBidi" w:hint="cs"/>
+          <w:b/>
+          <w:bCs/>
+          <w:rtl/>
+          <w:lang w:bidi="he-IL"/>
+        </w:rPr>
+        <w:t xml:space="preserve"> וגם כאשר נסינו לתת משקל יותר גבוה, כלומר </w:t>
+      </w:r>
+      <w:proofErr w:type="spellStart"/>
+      <w:r>
+        <w:rPr>
+          <w:rFonts w:asciiTheme="minorBidi" w:hAnsiTheme="minorBidi"/>
+          <w:b/>
+          <w:bCs/>
+          <w:lang w:bidi="he-IL"/>
+        </w:rPr>
+        <w:t>lambda_trigrams</w:t>
+      </w:r>
+      <w:proofErr w:type="spellEnd"/>
+      <w:r>
+        <w:rPr>
+          <w:rFonts w:asciiTheme="minorBidi" w:hAnsiTheme="minorBidi"/>
+          <w:b/>
+          <w:bCs/>
+          <w:lang w:bidi="he-IL"/>
+        </w:rPr>
+        <w:t xml:space="preserve"> = 0.99</w:t>
+      </w:r>
+      <w:r>
+        <w:rPr>
+          <w:rFonts w:asciiTheme="minorBidi" w:hAnsiTheme="minorBidi" w:hint="cs"/>
+          <w:b/>
+          <w:bCs/>
+          <w:rtl/>
+          <w:lang w:bidi="he-IL"/>
+        </w:rPr>
+        <w:t xml:space="preserve"> מצאנו שגם ערך ה </w:t>
+      </w:r>
+      <w:r>
+        <w:rPr>
+          <w:rFonts w:asciiTheme="minorBidi" w:hAnsiTheme="minorBidi"/>
+          <w:b/>
+          <w:bCs/>
+          <w:lang w:bidi="he-IL"/>
+        </w:rPr>
+        <w:lastRenderedPageBreak/>
+        <w:t>perplexity</w:t>
+      </w:r>
+      <w:r>
+        <w:rPr>
+          <w:rFonts w:asciiTheme="minorBidi" w:hAnsiTheme="minorBidi" w:hint="cs"/>
+          <w:b/>
+          <w:bCs/>
+          <w:rtl/>
+          <w:lang w:bidi="he-IL"/>
+        </w:rPr>
+        <w:t xml:space="preserve"> עלה, לכן מפני המשקלים שבחרנו נתנו התוצאה הכי טובה דרך </w:t>
+      </w:r>
+      <w:r>
+        <w:rPr>
+          <w:rFonts w:asciiTheme="minorBidi" w:hAnsiTheme="minorBidi"/>
+          <w:b/>
+          <w:bCs/>
+          <w:lang w:bidi="he-IL"/>
+        </w:rPr>
+        <w:t>trial and error</w:t>
+      </w:r>
+      <w:r>
+        <w:rPr>
+          <w:rFonts w:asciiTheme="minorBidi" w:hAnsiTheme="minorBidi" w:hint="cs"/>
+          <w:b/>
+          <w:bCs/>
+          <w:rtl/>
+          <w:lang w:bidi="he-IL"/>
+        </w:rPr>
+        <w:t>, החלטנו לקחת אותם להיות הבחירה שלנו.</w:t>
+      </w:r>
     </w:p>
     <w:p>
       <w:pPr>

</xml_diff>